<commit_message>
Modified the doc so that the Title, Author, and Affiliations are all more or less correct.
</commit_message>
<xml_diff>
--- a/ChrisDances_Abstract.docx
+++ b/ChrisDances_Abstract.docx
@@ -43,7 +43,7 @@
           <w:bCs/>
           <w:lang w:eastAsia="zh-CN"/>
         </w:rPr>
-        <w:t>M. Corradini</w:t>
+        <w:t>C. Dances</w:t>
       </w:r>
       <w:r>
         <w:rPr>
@@ -66,7 +66,7 @@
           <w:bCs/>
           <w:lang w:eastAsia="zh-CN"/>
         </w:rPr>
-        <w:t>Author #2</w:t>
+        <w:t>M. Avramova</w:t>
       </w:r>
       <w:r>
         <w:rPr>
@@ -91,7 +91,7 @@
           <w:bCs/>
           <w:lang w:eastAsia="zh-CN"/>
         </w:rPr>
-        <w:t>Author #3</w:t>
+        <w:t>V. Mousseau</w:t>
       </w:r>
       <w:r>
         <w:rPr>
@@ -141,13 +141,13 @@
         <w:rPr>
           <w:szCs w:val="24"/>
         </w:rPr>
-        <w:t xml:space="preserve"> of Engineering</w:t>
-      </w:r>
-      <w:r>
-        <w:rPr>
-          <w:szCs w:val="24"/>
-        </w:rPr>
-        <w:t xml:space="preserve"> Physics</w:t>
+        <w:t xml:space="preserve"> of </w:t>
+      </w:r>
+      <w:r>
+        <w:rPr>
+          <w:szCs w:val="24"/>
+        </w:rPr>
+        <w:t>Mechanical and Nuclear Engineering</w:t>
       </w:r>
       <w:r>
         <w:rPr>
@@ -159,19 +159,39 @@
         <w:rPr>
           <w:szCs w:val="24"/>
         </w:rPr>
-        <w:t xml:space="preserve">University of Wisconsin-Madison, </w:t>
-      </w:r>
-      <w:r>
-        <w:rPr>
-          <w:szCs w:val="24"/>
-        </w:rPr>
-        <w:t>150</w:t>
-      </w:r>
-      <w:r>
-        <w:rPr>
-          <w:szCs w:val="24"/>
-        </w:rPr>
-        <w:t>0 Engineering Drive</w:t>
+        <w:t>The Pennsylvania State University</w:t>
+      </w:r>
+      <w:r>
+        <w:rPr>
+          <w:szCs w:val="24"/>
+        </w:rPr>
+        <w:t xml:space="preserve">, </w:t>
+      </w:r>
+      <w:r>
+        <w:rPr>
+          <w:szCs w:val="24"/>
+        </w:rPr>
+        <w:t>137</w:t>
+      </w:r>
+      <w:r>
+        <w:rPr>
+          <w:szCs w:val="24"/>
+        </w:rPr>
+        <w:t xml:space="preserve"> </w:t>
+      </w:r>
+      <w:proofErr w:type="spellStart"/>
+      <w:r>
+        <w:rPr>
+          <w:szCs w:val="24"/>
+        </w:rPr>
+        <w:t>Reber</w:t>
+      </w:r>
+      <w:proofErr w:type="spellEnd"/>
+      <w:r>
+        <w:rPr>
+          <w:szCs w:val="24"/>
+        </w:rPr>
+        <w:t xml:space="preserve"> Building</w:t>
       </w:r>
       <w:r>
         <w:rPr>
@@ -191,13 +211,31 @@
         <w:rPr>
           <w:szCs w:val="24"/>
         </w:rPr>
-        <w:t xml:space="preserve">Madison, WI </w:t>
-      </w:r>
-      <w:r>
-        <w:rPr>
-          <w:szCs w:val="24"/>
-        </w:rPr>
-        <w:t>53706</w:t>
+        <w:t>University Park</w:t>
+      </w:r>
+      <w:r>
+        <w:rPr>
+          <w:szCs w:val="24"/>
+        </w:rPr>
+        <w:t xml:space="preserve">, </w:t>
+      </w:r>
+      <w:r>
+        <w:rPr>
+          <w:szCs w:val="24"/>
+        </w:rPr>
+        <w:t>PA</w:t>
+      </w:r>
+      <w:r>
+        <w:rPr>
+          <w:szCs w:val="24"/>
+        </w:rPr>
+        <w:t xml:space="preserve"> </w:t>
+      </w:r>
+      <w:r>
+        <w:rPr>
+          <w:szCs w:val="24"/>
+        </w:rPr>
+        <w:t>16802</w:t>
       </w:r>
       <w:r>
         <w:rPr>
@@ -229,8 +267,13 @@
         <w:t xml:space="preserve"> </w:t>
       </w:r>
       <w:r>
-        <w:t>Author #3 affiliation and address</w:t>
-      </w:r>
+        <w:t xml:space="preserve">Computer Science Research Institute, Sandia National Labs, 1450 Innovation Parkway, Albuquerque, NM 87123, </w:t>
+      </w:r>
+      <w:proofErr w:type="gramStart"/>
+      <w:r>
+        <w:t>USA</w:t>
+      </w:r>
+      <w:proofErr w:type="gramEnd"/>
     </w:p>
     <w:p>
       <w:pPr>
@@ -238,13 +281,42 @@
           <w:tab w:val="left" w:pos="9180"/>
         </w:tabs>
         <w:jc w:val="center"/>
-        <w:rPr>
-          <w:lang w:eastAsia="zh-CN"/>
-        </w:rPr>
-      </w:pPr>
-      <w:r>
-        <w:t>Authors’ email addresses</w:t>
-      </w:r>
+      </w:pPr>
+      <w:hyperlink r:id="rId8" w:history="1">
+        <w:r>
+          <w:rPr>
+            <w:rStyle w:val="Hyperlink"/>
+          </w:rPr>
+          <w:t>cad39@psu.edu</w:t>
+        </w:r>
+      </w:hyperlink>
+      <w:r>
+        <w:br/>
+      </w:r>
+      <w:hyperlink r:id="rId9" w:history="1">
+        <w:r>
+          <w:rPr>
+            <w:rStyle w:val="Hyperlink"/>
+          </w:rPr>
+          <w:t>mna109@psu.edu</w:t>
+        </w:r>
+      </w:hyperlink>
+    </w:p>
+    <w:p>
+      <w:pPr>
+        <w:tabs>
+          <w:tab w:val="left" w:pos="9180"/>
+        </w:tabs>
+        <w:jc w:val="center"/>
+      </w:pPr>
+      <w:hyperlink r:id="rId10" w:history="1">
+        <w:r>
+          <w:rPr>
+            <w:rStyle w:val="Hyperlink"/>
+          </w:rPr>
+          <w:t>vamouss@sandia.gov</w:t>
+        </w:r>
+      </w:hyperlink>
     </w:p>
     <w:p>
       <w:pPr>
@@ -273,44 +345,322 @@
           <w:lang w:eastAsia="zh-CN"/>
         </w:rPr>
       </w:pPr>
-      <w:bookmarkStart w:id="0" w:name="_GoBack"/>
-      <w:bookmarkEnd w:id="0"/>
-    </w:p>
-    <w:p>
-      <w:pPr>
-        <w:contextualSpacing/>
-        <w:jc w:val="both"/>
-        <w:rPr>
-          <w:color w:val="000000"/>
-          <w:szCs w:val="24"/>
-          <w:lang w:eastAsia="zh-CN"/>
-        </w:rPr>
-      </w:pPr>
-      <w:r>
-        <w:rPr>
-          <w:color w:val="000000"/>
-          <w:szCs w:val="24"/>
-          <w:lang w:eastAsia="zh-CN"/>
-        </w:rPr>
-        <w:t>A descriptive abstract should be placed here.  Information should be provided on the research motivation, background, objective, technical approach, and outcomes.  Please do not include figures and tables in the abstract.  The abstract should be about 250 to 400 words.  Limit the abstract to one page only.</w:t>
-      </w:r>
-    </w:p>
-    <w:p>
-      <w:pPr>
-        <w:contextualSpacing/>
-        <w:jc w:val="both"/>
-        <w:rPr>
-          <w:color w:val="000000"/>
-          <w:szCs w:val="24"/>
-          <w:lang w:eastAsia="zh-CN"/>
-        </w:rPr>
-      </w:pPr>
-    </w:p>
-    <w:p>
-      <w:pPr>
-        <w:contextualSpacing/>
-        <w:jc w:val="both"/>
-        <w:rPr>
+    </w:p>
+    <w:p>
+      <w:pPr>
+        <w:contextualSpacing/>
+        <w:jc w:val="both"/>
+        <w:rPr>
+          <w:color w:val="000000"/>
+          <w:szCs w:val="24"/>
+          <w:lang w:eastAsia="zh-CN"/>
+        </w:rPr>
+      </w:pPr>
+    </w:p>
+    <w:p>
+      <w:pPr>
+        <w:contextualSpacing/>
+        <w:jc w:val="both"/>
+        <w:rPr>
+          <w:color w:val="000000"/>
+          <w:szCs w:val="24"/>
+          <w:lang w:eastAsia="zh-CN"/>
+        </w:rPr>
+      </w:pPr>
+    </w:p>
+    <w:p>
+      <w:pPr>
+        <w:contextualSpacing/>
+        <w:jc w:val="both"/>
+        <w:rPr>
+          <w:color w:val="000000"/>
+          <w:szCs w:val="24"/>
+          <w:lang w:eastAsia="zh-CN"/>
+        </w:rPr>
+      </w:pPr>
+    </w:p>
+    <w:p>
+      <w:pPr>
+        <w:contextualSpacing/>
+        <w:jc w:val="both"/>
+        <w:rPr>
+          <w:color w:val="000000"/>
+          <w:szCs w:val="24"/>
+          <w:lang w:eastAsia="zh-CN"/>
+        </w:rPr>
+      </w:pPr>
+    </w:p>
+    <w:p>
+      <w:pPr>
+        <w:contextualSpacing/>
+        <w:jc w:val="both"/>
+        <w:rPr>
+          <w:color w:val="000000"/>
+          <w:szCs w:val="24"/>
+          <w:lang w:eastAsia="zh-CN"/>
+        </w:rPr>
+      </w:pPr>
+    </w:p>
+    <w:p>
+      <w:pPr>
+        <w:contextualSpacing/>
+        <w:jc w:val="both"/>
+        <w:rPr>
+          <w:color w:val="000000"/>
+          <w:szCs w:val="24"/>
+          <w:lang w:eastAsia="zh-CN"/>
+        </w:rPr>
+      </w:pPr>
+    </w:p>
+    <w:p>
+      <w:pPr>
+        <w:contextualSpacing/>
+        <w:jc w:val="both"/>
+        <w:rPr>
+          <w:color w:val="000000"/>
+          <w:szCs w:val="24"/>
+          <w:lang w:eastAsia="zh-CN"/>
+        </w:rPr>
+      </w:pPr>
+    </w:p>
+    <w:p>
+      <w:pPr>
+        <w:contextualSpacing/>
+        <w:jc w:val="both"/>
+        <w:rPr>
+          <w:color w:val="000000"/>
+          <w:szCs w:val="24"/>
+          <w:lang w:eastAsia="zh-CN"/>
+        </w:rPr>
+      </w:pPr>
+    </w:p>
+    <w:p>
+      <w:pPr>
+        <w:contextualSpacing/>
+        <w:jc w:val="both"/>
+        <w:rPr>
+          <w:color w:val="000000"/>
+          <w:szCs w:val="24"/>
+          <w:lang w:eastAsia="zh-CN"/>
+        </w:rPr>
+      </w:pPr>
+    </w:p>
+    <w:p>
+      <w:pPr>
+        <w:contextualSpacing/>
+        <w:jc w:val="both"/>
+        <w:rPr>
+          <w:color w:val="000000"/>
+          <w:szCs w:val="24"/>
+          <w:lang w:eastAsia="zh-CN"/>
+        </w:rPr>
+      </w:pPr>
+    </w:p>
+    <w:p>
+      <w:pPr>
+        <w:contextualSpacing/>
+        <w:jc w:val="both"/>
+        <w:rPr>
+          <w:color w:val="000000"/>
+          <w:szCs w:val="24"/>
+          <w:lang w:eastAsia="zh-CN"/>
+        </w:rPr>
+      </w:pPr>
+    </w:p>
+    <w:p>
+      <w:pPr>
+        <w:contextualSpacing/>
+        <w:jc w:val="both"/>
+        <w:rPr>
+          <w:color w:val="000000"/>
+          <w:szCs w:val="24"/>
+          <w:lang w:eastAsia="zh-CN"/>
+        </w:rPr>
+      </w:pPr>
+    </w:p>
+    <w:p>
+      <w:pPr>
+        <w:contextualSpacing/>
+        <w:jc w:val="both"/>
+        <w:rPr>
+          <w:color w:val="000000"/>
+          <w:szCs w:val="24"/>
+          <w:lang w:eastAsia="zh-CN"/>
+        </w:rPr>
+      </w:pPr>
+    </w:p>
+    <w:p>
+      <w:pPr>
+        <w:contextualSpacing/>
+        <w:jc w:val="both"/>
+        <w:rPr>
+          <w:color w:val="000000"/>
+          <w:szCs w:val="24"/>
+          <w:lang w:eastAsia="zh-CN"/>
+        </w:rPr>
+      </w:pPr>
+    </w:p>
+    <w:p>
+      <w:pPr>
+        <w:contextualSpacing/>
+        <w:jc w:val="both"/>
+        <w:rPr>
+          <w:color w:val="000000"/>
+          <w:szCs w:val="24"/>
+          <w:lang w:eastAsia="zh-CN"/>
+        </w:rPr>
+      </w:pPr>
+    </w:p>
+    <w:p>
+      <w:pPr>
+        <w:contextualSpacing/>
+        <w:jc w:val="both"/>
+        <w:rPr>
+          <w:color w:val="000000"/>
+          <w:szCs w:val="24"/>
+          <w:lang w:eastAsia="zh-CN"/>
+        </w:rPr>
+      </w:pPr>
+    </w:p>
+    <w:p>
+      <w:pPr>
+        <w:contextualSpacing/>
+        <w:jc w:val="both"/>
+        <w:rPr>
+          <w:color w:val="000000"/>
+          <w:szCs w:val="24"/>
+          <w:lang w:eastAsia="zh-CN"/>
+        </w:rPr>
+      </w:pPr>
+    </w:p>
+    <w:p>
+      <w:pPr>
+        <w:contextualSpacing/>
+        <w:jc w:val="both"/>
+        <w:rPr>
+          <w:color w:val="000000"/>
+          <w:szCs w:val="24"/>
+          <w:lang w:eastAsia="zh-CN"/>
+        </w:rPr>
+      </w:pPr>
+    </w:p>
+    <w:p>
+      <w:pPr>
+        <w:contextualSpacing/>
+        <w:jc w:val="both"/>
+        <w:rPr>
+          <w:color w:val="000000"/>
+          <w:szCs w:val="24"/>
+          <w:lang w:eastAsia="zh-CN"/>
+        </w:rPr>
+      </w:pPr>
+    </w:p>
+    <w:p>
+      <w:pPr>
+        <w:contextualSpacing/>
+        <w:jc w:val="both"/>
+        <w:rPr>
+          <w:color w:val="000000"/>
+          <w:szCs w:val="24"/>
+          <w:lang w:eastAsia="zh-CN"/>
+        </w:rPr>
+      </w:pPr>
+    </w:p>
+    <w:p>
+      <w:pPr>
+        <w:contextualSpacing/>
+        <w:jc w:val="both"/>
+        <w:rPr>
+          <w:color w:val="000000"/>
+          <w:szCs w:val="24"/>
+          <w:lang w:eastAsia="zh-CN"/>
+        </w:rPr>
+      </w:pPr>
+    </w:p>
+    <w:p>
+      <w:pPr>
+        <w:contextualSpacing/>
+        <w:jc w:val="both"/>
+        <w:rPr>
+          <w:color w:val="000000"/>
+          <w:szCs w:val="24"/>
+          <w:lang w:eastAsia="zh-CN"/>
+        </w:rPr>
+      </w:pPr>
+    </w:p>
+    <w:p>
+      <w:pPr>
+        <w:contextualSpacing/>
+        <w:jc w:val="both"/>
+        <w:rPr>
+          <w:color w:val="000000"/>
+          <w:szCs w:val="24"/>
+          <w:lang w:eastAsia="zh-CN"/>
+        </w:rPr>
+      </w:pPr>
+    </w:p>
+    <w:p>
+      <w:pPr>
+        <w:contextualSpacing/>
+        <w:jc w:val="both"/>
+        <w:rPr>
+          <w:color w:val="000000"/>
+          <w:szCs w:val="24"/>
+          <w:lang w:eastAsia="zh-CN"/>
+        </w:rPr>
+      </w:pPr>
+    </w:p>
+    <w:p>
+      <w:pPr>
+        <w:contextualSpacing/>
+        <w:jc w:val="both"/>
+        <w:rPr>
+          <w:color w:val="000000"/>
+          <w:szCs w:val="24"/>
+          <w:lang w:eastAsia="zh-CN"/>
+        </w:rPr>
+      </w:pPr>
+    </w:p>
+    <w:p>
+      <w:pPr>
+        <w:contextualSpacing/>
+        <w:jc w:val="both"/>
+        <w:rPr>
+          <w:color w:val="000000"/>
+          <w:szCs w:val="24"/>
+          <w:lang w:eastAsia="zh-CN"/>
+        </w:rPr>
+      </w:pPr>
+    </w:p>
+    <w:p>
+      <w:pPr>
+        <w:contextualSpacing/>
+        <w:jc w:val="both"/>
+        <w:rPr>
+          <w:color w:val="000000"/>
+          <w:szCs w:val="24"/>
+          <w:lang w:eastAsia="zh-CN"/>
+        </w:rPr>
+      </w:pPr>
+    </w:p>
+    <w:p>
+      <w:pPr>
+        <w:contextualSpacing/>
+        <w:jc w:val="both"/>
+        <w:rPr>
+          <w:color w:val="000000"/>
+          <w:szCs w:val="24"/>
+          <w:lang w:eastAsia="zh-CN"/>
+        </w:rPr>
+      </w:pPr>
+    </w:p>
+    <w:p>
+      <w:pPr>
+        <w:contextualSpacing/>
+        <w:jc w:val="both"/>
+        <w:rPr>
+          <w:color w:val="000000"/>
+          <w:szCs w:val="24"/>
           <w:lang w:eastAsia="zh-CN"/>
         </w:rPr>
       </w:pPr>
@@ -319,10 +669,108 @@
       <w:pPr>
         <w:snapToGrid w:val="0"/>
         <w:jc w:val="both"/>
+      </w:pPr>
+      <w:r>
         <w:rPr>
           <w:b/>
           <w:bCs/>
           <w:szCs w:val="22"/>
+        </w:rPr>
+        <w:t>Keywords:</w:t>
+      </w:r>
+      <w:r>
+        <w:rPr>
+          <w:szCs w:val="22"/>
+        </w:rPr>
+        <w:t xml:space="preserve"> </w:t>
+      </w:r>
+      <w:r>
+        <w:rPr>
+          <w:szCs w:val="22"/>
+          <w:lang w:eastAsia="zh-CN"/>
+        </w:rPr>
+        <w:t xml:space="preserve">thermal hydraulic, residual, </w:t>
+      </w:r>
+      <w:proofErr w:type="spellStart"/>
+      <w:r>
+        <w:rPr>
+          <w:szCs w:val="22"/>
+          <w:lang w:eastAsia="zh-CN"/>
+        </w:rPr>
+        <w:t>jacobian</w:t>
+      </w:r>
+      <w:proofErr w:type="spellEnd"/>
+      <w:r>
+        <w:rPr>
+          <w:szCs w:val="22"/>
+          <w:lang w:eastAsia="zh-CN"/>
+        </w:rPr>
+        <w:t xml:space="preserve">, </w:t>
+      </w:r>
+      <w:r>
+        <w:rPr>
+          <w:szCs w:val="22"/>
+          <w:lang w:eastAsia="zh-CN"/>
+        </w:rPr>
+        <w:t xml:space="preserve">solid liquid </w:t>
+      </w:r>
+      <w:r>
+        <w:rPr>
+          <w:szCs w:val="22"/>
+          <w:lang w:eastAsia="zh-CN"/>
+        </w:rPr>
+        <w:t>coupling</w:t>
+      </w:r>
+      <w:bookmarkStart w:id="0" w:name="_GoBack"/>
+      <w:bookmarkEnd w:id="0"/>
+    </w:p>
+    <w:p>
+      <w:pPr>
+        <w:contextualSpacing/>
+        <w:jc w:val="both"/>
+        <w:rPr>
+          <w:color w:val="000000"/>
+          <w:szCs w:val="24"/>
+          <w:lang w:eastAsia="zh-CN"/>
+        </w:rPr>
+      </w:pPr>
+    </w:p>
+    <w:p>
+      <w:pPr>
+        <w:contextualSpacing/>
+        <w:jc w:val="both"/>
+        <w:rPr>
+          <w:color w:val="000000"/>
+          <w:szCs w:val="24"/>
+          <w:lang w:eastAsia="zh-CN"/>
+        </w:rPr>
+      </w:pPr>
+      <w:r>
+        <w:rPr>
+          <w:color w:val="000000"/>
+          <w:szCs w:val="24"/>
+          <w:lang w:eastAsia="zh-CN"/>
+        </w:rPr>
+        <w:lastRenderedPageBreak/>
+        <w:t>A descriptive abstract should be placed here.  Information should be provided on the research motivation, background, objective, technical approach, and outcomes.  Please do not include figures and tables in the abstract.  The abstract should be about 250 to 400 words.  Limit the abstract to one page only.</w:t>
+      </w:r>
+    </w:p>
+    <w:p>
+      <w:pPr>
+        <w:contextualSpacing/>
+        <w:jc w:val="both"/>
+        <w:rPr>
+          <w:color w:val="000000"/>
+          <w:szCs w:val="24"/>
+          <w:lang w:eastAsia="zh-CN"/>
+        </w:rPr>
+      </w:pPr>
+    </w:p>
+    <w:p>
+      <w:pPr>
+        <w:contextualSpacing/>
+        <w:jc w:val="both"/>
+        <w:rPr>
           <w:lang w:eastAsia="zh-CN"/>
         </w:rPr>
       </w:pPr>
@@ -331,12 +779,24 @@
       <w:pPr>
         <w:snapToGrid w:val="0"/>
         <w:jc w:val="both"/>
-      </w:pPr>
-      <w:r>
         <w:rPr>
           <w:b/>
           <w:bCs/>
           <w:szCs w:val="22"/>
+          <w:lang w:eastAsia="zh-CN"/>
+        </w:rPr>
+      </w:pPr>
+    </w:p>
+    <w:p>
+      <w:pPr>
+        <w:snapToGrid w:val="0"/>
+        <w:jc w:val="both"/>
+      </w:pPr>
+      <w:r>
+        <w:rPr>
+          <w:b/>
+          <w:bCs/>
+          <w:szCs w:val="22"/>
         </w:rPr>
         <w:t>Keywords:</w:t>
       </w:r>
@@ -434,7 +894,7 @@
       </w:r>
     </w:p>
     <w:sectPr>
-      <w:headerReference w:type="default" r:id="rId8"/>
+      <w:headerReference w:type="default" r:id="rId11"/>
       <w:type w:val="continuous"/>
       <w:pgSz w:w="12240" w:h="15840" w:code="1"/>
       <w:pgMar w:top="1440" w:right="1440" w:bottom="1440" w:left="1440" w:header="720" w:footer="720" w:gutter="0"/>

</xml_diff>

<commit_message>
Broke down my abstract into a couple of sections, motivation, objectives, bg, and tech. approach.
</commit_message>
<xml_diff>
--- a/ChrisDances_Abstract.docx
+++ b/ChrisDances_Abstract.docx
@@ -179,19 +179,11 @@
         </w:rPr>
         <w:t xml:space="preserve"> </w:t>
       </w:r>
-      <w:proofErr w:type="spellStart"/>
-      <w:r>
-        <w:rPr>
-          <w:szCs w:val="24"/>
-        </w:rPr>
-        <w:t>Reber</w:t>
-      </w:r>
-      <w:proofErr w:type="spellEnd"/>
-      <w:r>
-        <w:rPr>
-          <w:szCs w:val="24"/>
-        </w:rPr>
-        <w:t xml:space="preserve"> Building</w:t>
+      <w:r>
+        <w:rPr>
+          <w:szCs w:val="24"/>
+        </w:rPr>
+        <w:t>Reber Building</w:t>
       </w:r>
       <w:r>
         <w:rPr>
@@ -267,13 +259,8 @@
         <w:t xml:space="preserve"> </w:t>
       </w:r>
       <w:r>
-        <w:t xml:space="preserve">Computer Science Research Institute, Sandia National Labs, 1450 Innovation Parkway, Albuquerque, NM 87123, </w:t>
-      </w:r>
-      <w:proofErr w:type="gramStart"/>
-      <w:r>
-        <w:t>USA</w:t>
-      </w:r>
-      <w:proofErr w:type="gramEnd"/>
+        <w:t>Computer Science Research Institute, Sandia National Labs, 1450 Innovation Parkway, Albuquerque, NM 87123, USA</w:t>
+      </w:r>
     </w:p>
     <w:p>
       <w:pPr>
@@ -356,6 +343,57 @@
           <w:lang w:eastAsia="zh-CN"/>
         </w:rPr>
       </w:pPr>
+      <w:r>
+        <w:rPr>
+          <w:color w:val="000000"/>
+          <w:szCs w:val="24"/>
+          <w:u w:val="single"/>
+          <w:lang w:eastAsia="zh-CN"/>
+        </w:rPr>
+        <w:t>Objective</w:t>
+      </w:r>
+      <w:r>
+        <w:rPr>
+          <w:color w:val="000000"/>
+          <w:szCs w:val="24"/>
+          <w:lang w:eastAsia="zh-CN"/>
+        </w:rPr>
+        <w:t>:</w:t>
+      </w:r>
+      <w:r>
+        <w:rPr>
+          <w:color w:val="000000"/>
+          <w:szCs w:val="24"/>
+          <w:lang w:eastAsia="zh-CN"/>
+        </w:rPr>
+        <w:t xml:space="preserve"> </w:t>
+      </w:r>
+      <w:r>
+        <w:rPr>
+          <w:i/>
+          <w:color w:val="000000"/>
+          <w:szCs w:val="24"/>
+          <w:lang w:eastAsia="zh-CN"/>
+        </w:rPr>
+        <w:t>What are you trying to do?</w:t>
+      </w:r>
+      <w:r>
+        <w:rPr>
+          <w:i/>
+          <w:color w:val="000000"/>
+          <w:szCs w:val="24"/>
+          <w:lang w:eastAsia="zh-CN"/>
+        </w:rPr>
+        <w:t xml:space="preserve"> </w:t>
+      </w:r>
+      <w:r>
+        <w:rPr>
+          <w:color w:val="000000"/>
+          <w:szCs w:val="24"/>
+          <w:lang w:eastAsia="zh-CN"/>
+        </w:rPr>
+        <w:t>(0)</w:t>
+      </w:r>
     </w:p>
     <w:p>
       <w:pPr>
@@ -378,6 +416,49 @@
           <w:lang w:eastAsia="zh-CN"/>
         </w:rPr>
       </w:pPr>
+      <w:r>
+        <w:rPr>
+          <w:color w:val="000000"/>
+          <w:szCs w:val="24"/>
+          <w:u w:val="single"/>
+          <w:lang w:eastAsia="zh-CN"/>
+        </w:rPr>
+        <w:t>Motivation:</w:t>
+      </w:r>
+      <w:r>
+        <w:rPr>
+          <w:color w:val="000000"/>
+          <w:szCs w:val="24"/>
+          <w:lang w:eastAsia="zh-CN"/>
+        </w:rPr>
+        <w:t xml:space="preserve"> </w:t>
+      </w:r>
+      <w:r>
+        <w:rPr>
+          <w:i/>
+          <w:color w:val="000000"/>
+          <w:szCs w:val="24"/>
+          <w:lang w:eastAsia="zh-CN"/>
+        </w:rPr>
+        <w:t>Why should I care?</w:t>
+      </w:r>
+      <w:r>
+        <w:rPr>
+          <w:i/>
+          <w:color w:val="000000"/>
+          <w:szCs w:val="24"/>
+          <w:lang w:eastAsia="zh-CN"/>
+        </w:rPr>
+        <w:t xml:space="preserve"> </w:t>
+      </w:r>
+      <w:r>
+        <w:rPr>
+          <w:color w:val="000000"/>
+          <w:szCs w:val="24"/>
+          <w:lang w:eastAsia="zh-CN"/>
+        </w:rPr>
+        <w:t>(0)</w:t>
+      </w:r>
     </w:p>
     <w:p>
       <w:pPr>
@@ -400,6 +481,49 @@
           <w:lang w:eastAsia="zh-CN"/>
         </w:rPr>
       </w:pPr>
+      <w:r>
+        <w:rPr>
+          <w:color w:val="000000"/>
+          <w:szCs w:val="24"/>
+          <w:u w:val="single"/>
+          <w:lang w:eastAsia="zh-CN"/>
+        </w:rPr>
+        <w:t>Background:</w:t>
+      </w:r>
+      <w:r>
+        <w:rPr>
+          <w:color w:val="000000"/>
+          <w:szCs w:val="24"/>
+          <w:lang w:eastAsia="zh-CN"/>
+        </w:rPr>
+        <w:t xml:space="preserve"> </w:t>
+      </w:r>
+      <w:r>
+        <w:rPr>
+          <w:i/>
+          <w:color w:val="000000"/>
+          <w:szCs w:val="24"/>
+          <w:lang w:eastAsia="zh-CN"/>
+        </w:rPr>
+        <w:t>What is COBRA-TF and how does it work currently?</w:t>
+      </w:r>
+      <w:r>
+        <w:rPr>
+          <w:i/>
+          <w:color w:val="000000"/>
+          <w:szCs w:val="24"/>
+          <w:lang w:eastAsia="zh-CN"/>
+        </w:rPr>
+        <w:t xml:space="preserve"> </w:t>
+      </w:r>
+      <w:r>
+        <w:rPr>
+          <w:color w:val="000000"/>
+          <w:szCs w:val="24"/>
+          <w:lang w:eastAsia="zh-CN"/>
+        </w:rPr>
+        <w:t>(41)</w:t>
+      </w:r>
     </w:p>
     <w:p>
       <w:pPr>
@@ -414,6 +538,317 @@
     </w:p>
     <w:p>
       <w:pPr>
+        <w:widowControl w:val="0"/>
+        <w:overflowPunct/>
+        <w:textAlignment w:val="auto"/>
+        <w:rPr>
+          <w:szCs w:val="24"/>
+          <w:lang w:eastAsia="zh-CN"/>
+        </w:rPr>
+      </w:pPr>
+      <w:r>
+        <w:rPr>
+          <w:szCs w:val="24"/>
+          <w:lang w:eastAsia="zh-CN"/>
+        </w:rPr>
+        <w:t>COBRA-TF</w:t>
+      </w:r>
+      <w:r>
+        <w:rPr>
+          <w:szCs w:val="24"/>
+          <w:lang w:eastAsia="zh-CN"/>
+        </w:rPr>
+        <w:t xml:space="preserve"> </w:t>
+      </w:r>
+      <w:r>
+        <w:rPr>
+          <w:szCs w:val="24"/>
+          <w:lang w:eastAsia="zh-CN"/>
+        </w:rPr>
+        <w:t>solves 8 conservation equations for liquid, entrained droplet, and vapor phases of water boiling</w:t>
+      </w:r>
+      <w:r>
+        <w:rPr>
+          <w:szCs w:val="24"/>
+          <w:lang w:eastAsia="zh-CN"/>
+        </w:rPr>
+        <w:t xml:space="preserve"> </w:t>
+      </w:r>
+      <w:r>
+        <w:rPr>
+          <w:szCs w:val="24"/>
+          <w:lang w:eastAsia="zh-CN"/>
+        </w:rPr>
+        <w:t>within the rod str</w:t>
+      </w:r>
+      <w:r>
+        <w:rPr>
+          <w:szCs w:val="24"/>
+          <w:lang w:eastAsia="zh-CN"/>
+        </w:rPr>
+        <w:t>ucture of a LWR reactor core</w:t>
+      </w:r>
+      <w:r>
+        <w:rPr>
+          <w:szCs w:val="24"/>
+          <w:lang w:eastAsia="zh-CN"/>
+        </w:rPr>
+        <w:t>. Currently, the conservation equations analytically</w:t>
+      </w:r>
+      <w:r>
+        <w:rPr>
+          <w:szCs w:val="24"/>
+          <w:lang w:eastAsia="zh-CN"/>
+        </w:rPr>
+        <w:t xml:space="preserve"> </w:t>
+      </w:r>
+      <w:r>
+        <w:rPr>
+          <w:szCs w:val="24"/>
+          <w:lang w:eastAsia="zh-CN"/>
+        </w:rPr>
+        <w:t xml:space="preserve">reduce into a pressure matrix and are solved using a semi-implicit method. </w:t>
+      </w:r>
+    </w:p>
+    <w:p>
+      <w:pPr>
+        <w:widowControl w:val="0"/>
+        <w:overflowPunct/>
+        <w:textAlignment w:val="auto"/>
+        <w:rPr>
+          <w:szCs w:val="24"/>
+          <w:lang w:eastAsia="zh-CN"/>
+        </w:rPr>
+      </w:pPr>
+    </w:p>
+    <w:p>
+      <w:pPr>
+        <w:widowControl w:val="0"/>
+        <w:overflowPunct/>
+        <w:textAlignment w:val="auto"/>
+        <w:rPr>
+          <w:szCs w:val="24"/>
+          <w:lang w:eastAsia="zh-CN"/>
+        </w:rPr>
+      </w:pPr>
+      <w:r>
+        <w:rPr>
+          <w:szCs w:val="24"/>
+          <w:u w:val="single"/>
+          <w:lang w:eastAsia="zh-CN"/>
+        </w:rPr>
+        <w:t xml:space="preserve">Technical </w:t>
+      </w:r>
+      <w:r>
+        <w:rPr>
+          <w:szCs w:val="24"/>
+          <w:u w:val="single"/>
+          <w:lang w:eastAsia="zh-CN"/>
+        </w:rPr>
+        <w:t>Approach</w:t>
+      </w:r>
+      <w:r>
+        <w:rPr>
+          <w:szCs w:val="24"/>
+          <w:u w:val="single"/>
+          <w:lang w:eastAsia="zh-CN"/>
+        </w:rPr>
+        <w:t>:</w:t>
+      </w:r>
+      <w:r>
+        <w:rPr>
+          <w:szCs w:val="24"/>
+          <w:lang w:eastAsia="zh-CN"/>
+        </w:rPr>
+        <w:t xml:space="preserve"> </w:t>
+      </w:r>
+      <w:r>
+        <w:rPr>
+          <w:i/>
+          <w:szCs w:val="24"/>
+          <w:lang w:eastAsia="zh-CN"/>
+        </w:rPr>
+        <w:t xml:space="preserve">How </w:t>
+      </w:r>
+      <w:r>
+        <w:rPr>
+          <w:i/>
+          <w:szCs w:val="24"/>
+          <w:lang w:eastAsia="zh-CN"/>
+        </w:rPr>
+        <w:t>did you accomplish your objective</w:t>
+      </w:r>
+      <w:r>
+        <w:rPr>
+          <w:i/>
+          <w:szCs w:val="24"/>
+          <w:lang w:eastAsia="zh-CN"/>
+        </w:rPr>
+        <w:t>?</w:t>
+      </w:r>
+      <w:r>
+        <w:rPr>
+          <w:i/>
+          <w:szCs w:val="24"/>
+          <w:lang w:eastAsia="zh-CN"/>
+        </w:rPr>
+        <w:t xml:space="preserve"> </w:t>
+      </w:r>
+      <w:r>
+        <w:rPr>
+          <w:szCs w:val="24"/>
+          <w:lang w:eastAsia="zh-CN"/>
+        </w:rPr>
+        <w:t>(0)</w:t>
+      </w:r>
+    </w:p>
+    <w:p>
+      <w:pPr>
+        <w:widowControl w:val="0"/>
+        <w:overflowPunct/>
+        <w:textAlignment w:val="auto"/>
+        <w:rPr>
+          <w:szCs w:val="24"/>
+          <w:lang w:eastAsia="zh-CN"/>
+        </w:rPr>
+      </w:pPr>
+    </w:p>
+    <w:p>
+      <w:pPr>
+        <w:widowControl w:val="0"/>
+        <w:overflowPunct/>
+        <w:textAlignment w:val="auto"/>
+        <w:rPr>
+          <w:szCs w:val="24"/>
+          <w:lang w:eastAsia="zh-CN"/>
+        </w:rPr>
+      </w:pPr>
+      <w:r>
+        <w:rPr>
+          <w:szCs w:val="24"/>
+          <w:u w:val="single"/>
+          <w:lang w:eastAsia="zh-CN"/>
+        </w:rPr>
+        <w:t>Outcomes:</w:t>
+      </w:r>
+      <w:r>
+        <w:rPr>
+          <w:szCs w:val="24"/>
+          <w:lang w:eastAsia="zh-CN"/>
+        </w:rPr>
+        <w:t xml:space="preserve"> </w:t>
+      </w:r>
+      <w:r>
+        <w:rPr>
+          <w:i/>
+          <w:szCs w:val="24"/>
+          <w:lang w:eastAsia="zh-CN"/>
+        </w:rPr>
+        <w:t>What was the result? Did you meet your objective?</w:t>
+      </w:r>
+      <w:r>
+        <w:rPr>
+          <w:i/>
+          <w:szCs w:val="24"/>
+          <w:lang w:eastAsia="zh-CN"/>
+        </w:rPr>
+        <w:t xml:space="preserve"> </w:t>
+      </w:r>
+      <w:r>
+        <w:rPr>
+          <w:szCs w:val="24"/>
+          <w:lang w:eastAsia="zh-CN"/>
+        </w:rPr>
+        <w:t>(0)</w:t>
+      </w:r>
+    </w:p>
+    <w:p>
+      <w:pPr>
+        <w:widowControl w:val="0"/>
+        <w:overflowPunct/>
+        <w:textAlignment w:val="auto"/>
+        <w:rPr>
+          <w:szCs w:val="24"/>
+          <w:lang w:eastAsia="zh-CN"/>
+        </w:rPr>
+      </w:pPr>
+    </w:p>
+    <w:p>
+      <w:pPr>
+        <w:widowControl w:val="0"/>
+        <w:overflowPunct/>
+        <w:textAlignment w:val="auto"/>
+        <w:rPr>
+          <w:szCs w:val="24"/>
+          <w:lang w:eastAsia="zh-CN"/>
+        </w:rPr>
+      </w:pPr>
+      <w:r>
+        <w:rPr>
+          <w:szCs w:val="24"/>
+          <w:lang w:eastAsia="zh-CN"/>
+        </w:rPr>
+        <w:t>Further work</w:t>
+      </w:r>
+      <w:r>
+        <w:rPr>
+          <w:szCs w:val="24"/>
+          <w:lang w:eastAsia="zh-CN"/>
+        </w:rPr>
+        <w:t xml:space="preserve"> </w:t>
+      </w:r>
+      <w:r>
+        <w:rPr>
+          <w:szCs w:val="24"/>
+          <w:lang w:eastAsia="zh-CN"/>
+        </w:rPr>
+        <w:t>was then applied to represent 1-D heat con</w:t>
+      </w:r>
+      <w:r>
+        <w:rPr>
+          <w:szCs w:val="24"/>
+          <w:lang w:eastAsia="zh-CN"/>
+        </w:rPr>
+        <w:t xml:space="preserve">duction within the heater rods. </w:t>
+      </w:r>
+      <w:r>
+        <w:rPr>
+          <w:szCs w:val="24"/>
+          <w:lang w:eastAsia="zh-CN"/>
+        </w:rPr>
+        <w:t>Some initial work was</w:t>
+      </w:r>
+      <w:r>
+        <w:rPr>
+          <w:szCs w:val="24"/>
+          <w:lang w:eastAsia="zh-CN"/>
+        </w:rPr>
+        <w:t xml:space="preserve"> </w:t>
+      </w:r>
+      <w:r>
+        <w:rPr>
+          <w:szCs w:val="24"/>
+          <w:lang w:eastAsia="zh-CN"/>
+        </w:rPr>
+        <w:t xml:space="preserve">done to allow the code to solve either semi-implicitly, or fully </w:t>
+      </w:r>
+      <w:r>
+        <w:rPr>
+          <w:szCs w:val="24"/>
+          <w:lang w:eastAsia="zh-CN"/>
+        </w:rPr>
+        <w:t>implicitly</w:t>
+      </w:r>
+      <w:r>
+        <w:rPr>
+          <w:szCs w:val="24"/>
+          <w:lang w:eastAsia="zh-CN"/>
+        </w:rPr>
+        <w:t>.</w:t>
+      </w:r>
+    </w:p>
+    <w:p>
+      <w:pPr>
         <w:contextualSpacing/>
         <w:jc w:val="both"/>
         <w:rPr>
@@ -433,226 +868,57 @@
           <w:lang w:eastAsia="zh-CN"/>
         </w:rPr>
       </w:pPr>
-    </w:p>
-    <w:p>
-      <w:pPr>
-        <w:contextualSpacing/>
-        <w:jc w:val="both"/>
-        <w:rPr>
-          <w:color w:val="000000"/>
-          <w:szCs w:val="24"/>
-          <w:lang w:eastAsia="zh-CN"/>
-        </w:rPr>
-      </w:pPr>
-    </w:p>
-    <w:p>
-      <w:pPr>
-        <w:contextualSpacing/>
-        <w:jc w:val="both"/>
-        <w:rPr>
-          <w:color w:val="000000"/>
-          <w:szCs w:val="24"/>
-          <w:lang w:eastAsia="zh-CN"/>
-        </w:rPr>
-      </w:pPr>
-    </w:p>
-    <w:p>
-      <w:pPr>
-        <w:contextualSpacing/>
-        <w:jc w:val="both"/>
-        <w:rPr>
-          <w:color w:val="000000"/>
-          <w:szCs w:val="24"/>
-          <w:lang w:eastAsia="zh-CN"/>
-        </w:rPr>
-      </w:pPr>
-    </w:p>
-    <w:p>
-      <w:pPr>
-        <w:contextualSpacing/>
-        <w:jc w:val="both"/>
-        <w:rPr>
-          <w:color w:val="000000"/>
-          <w:szCs w:val="24"/>
-          <w:lang w:eastAsia="zh-CN"/>
-        </w:rPr>
-      </w:pPr>
-    </w:p>
-    <w:p>
-      <w:pPr>
-        <w:contextualSpacing/>
-        <w:jc w:val="both"/>
-        <w:rPr>
-          <w:color w:val="000000"/>
-          <w:szCs w:val="24"/>
-          <w:lang w:eastAsia="zh-CN"/>
-        </w:rPr>
-      </w:pPr>
-    </w:p>
-    <w:p>
-      <w:pPr>
-        <w:contextualSpacing/>
-        <w:jc w:val="both"/>
-        <w:rPr>
-          <w:color w:val="000000"/>
-          <w:szCs w:val="24"/>
-          <w:lang w:eastAsia="zh-CN"/>
-        </w:rPr>
-      </w:pPr>
-    </w:p>
-    <w:p>
-      <w:pPr>
-        <w:contextualSpacing/>
-        <w:jc w:val="both"/>
-        <w:rPr>
-          <w:color w:val="000000"/>
-          <w:szCs w:val="24"/>
-          <w:lang w:eastAsia="zh-CN"/>
-        </w:rPr>
-      </w:pPr>
-    </w:p>
-    <w:p>
-      <w:pPr>
-        <w:contextualSpacing/>
-        <w:jc w:val="both"/>
-        <w:rPr>
-          <w:color w:val="000000"/>
-          <w:szCs w:val="24"/>
-          <w:lang w:eastAsia="zh-CN"/>
-        </w:rPr>
-      </w:pPr>
-    </w:p>
-    <w:p>
-      <w:pPr>
-        <w:contextualSpacing/>
-        <w:jc w:val="both"/>
-        <w:rPr>
-          <w:color w:val="000000"/>
-          <w:szCs w:val="24"/>
-          <w:lang w:eastAsia="zh-CN"/>
-        </w:rPr>
-      </w:pPr>
-    </w:p>
-    <w:p>
-      <w:pPr>
-        <w:contextualSpacing/>
-        <w:jc w:val="both"/>
-        <w:rPr>
-          <w:color w:val="000000"/>
-          <w:szCs w:val="24"/>
-          <w:lang w:eastAsia="zh-CN"/>
-        </w:rPr>
-      </w:pPr>
-    </w:p>
-    <w:p>
-      <w:pPr>
-        <w:contextualSpacing/>
-        <w:jc w:val="both"/>
-        <w:rPr>
-          <w:color w:val="000000"/>
-          <w:szCs w:val="24"/>
-          <w:lang w:eastAsia="zh-CN"/>
-        </w:rPr>
-      </w:pPr>
-    </w:p>
-    <w:p>
-      <w:pPr>
-        <w:contextualSpacing/>
-        <w:jc w:val="both"/>
-        <w:rPr>
-          <w:color w:val="000000"/>
-          <w:szCs w:val="24"/>
-          <w:lang w:eastAsia="zh-CN"/>
-        </w:rPr>
-      </w:pPr>
-    </w:p>
-    <w:p>
-      <w:pPr>
-        <w:contextualSpacing/>
-        <w:jc w:val="both"/>
-        <w:rPr>
-          <w:color w:val="000000"/>
-          <w:szCs w:val="24"/>
-          <w:lang w:eastAsia="zh-CN"/>
-        </w:rPr>
-      </w:pPr>
-    </w:p>
-    <w:p>
-      <w:pPr>
-        <w:contextualSpacing/>
-        <w:jc w:val="both"/>
-        <w:rPr>
-          <w:color w:val="000000"/>
-          <w:szCs w:val="24"/>
-          <w:lang w:eastAsia="zh-CN"/>
-        </w:rPr>
-      </w:pPr>
-    </w:p>
-    <w:p>
-      <w:pPr>
-        <w:contextualSpacing/>
-        <w:jc w:val="both"/>
-        <w:rPr>
-          <w:color w:val="000000"/>
-          <w:szCs w:val="24"/>
-          <w:lang w:eastAsia="zh-CN"/>
-        </w:rPr>
-      </w:pPr>
-    </w:p>
-    <w:p>
-      <w:pPr>
-        <w:contextualSpacing/>
-        <w:jc w:val="both"/>
-        <w:rPr>
-          <w:color w:val="000000"/>
-          <w:szCs w:val="24"/>
-          <w:lang w:eastAsia="zh-CN"/>
-        </w:rPr>
-      </w:pPr>
-    </w:p>
-    <w:p>
-      <w:pPr>
-        <w:contextualSpacing/>
-        <w:jc w:val="both"/>
-        <w:rPr>
-          <w:color w:val="000000"/>
-          <w:szCs w:val="24"/>
-          <w:lang w:eastAsia="zh-CN"/>
-        </w:rPr>
-      </w:pPr>
-    </w:p>
-    <w:p>
-      <w:pPr>
-        <w:contextualSpacing/>
-        <w:jc w:val="both"/>
-        <w:rPr>
-          <w:color w:val="000000"/>
-          <w:szCs w:val="24"/>
-          <w:lang w:eastAsia="zh-CN"/>
-        </w:rPr>
-      </w:pPr>
-    </w:p>
-    <w:p>
-      <w:pPr>
-        <w:contextualSpacing/>
-        <w:jc w:val="both"/>
-        <w:rPr>
-          <w:color w:val="000000"/>
-          <w:szCs w:val="24"/>
-          <w:lang w:eastAsia="zh-CN"/>
-        </w:rPr>
-      </w:pPr>
-    </w:p>
-    <w:p>
-      <w:pPr>
-        <w:contextualSpacing/>
-        <w:jc w:val="both"/>
-        <w:rPr>
-          <w:color w:val="000000"/>
-          <w:szCs w:val="24"/>
-          <w:lang w:eastAsia="zh-CN"/>
-        </w:rPr>
-      </w:pPr>
+      <w:r>
+        <w:rPr>
+          <w:color w:val="000000"/>
+          <w:szCs w:val="24"/>
+          <w:u w:val="single"/>
+          <w:lang w:eastAsia="zh-CN"/>
+        </w:rPr>
+        <w:t>Total:</w:t>
+      </w:r>
+      <w:r>
+        <w:rPr>
+          <w:color w:val="000000"/>
+          <w:szCs w:val="24"/>
+          <w:lang w:eastAsia="zh-CN"/>
+        </w:rPr>
+        <w:t xml:space="preserve"> (41</w:t>
+      </w:r>
+      <w:r>
+        <w:rPr>
+          <w:color w:val="000000"/>
+          <w:szCs w:val="24"/>
+          <w:lang w:eastAsia="zh-CN"/>
+        </w:rPr>
+        <w:t>/300</w:t>
+      </w:r>
+      <w:r>
+        <w:rPr>
+          <w:color w:val="000000"/>
+          <w:szCs w:val="24"/>
+          <w:lang w:eastAsia="zh-CN"/>
+        </w:rPr>
+        <w:t>=</w:t>
+      </w:r>
+      <w:r>
+        <w:rPr>
+          <w:color w:val="000000"/>
+          <w:szCs w:val="24"/>
+          <w:lang w:eastAsia="zh-CN"/>
+        </w:rPr>
+        <w:t>13.66%</w:t>
+      </w:r>
+      <w:bookmarkStart w:id="0" w:name="_GoBack"/>
+      <w:bookmarkEnd w:id="0"/>
+      <w:r>
+        <w:rPr>
+          <w:color w:val="000000"/>
+          <w:szCs w:val="24"/>
+          <w:lang w:eastAsia="zh-CN"/>
+        </w:rPr>
+        <w:t>)</w:t>
+      </w:r>
     </w:p>
     <w:p>
       <w:pPr>
@@ -689,40 +955,29 @@
           <w:szCs w:val="22"/>
           <w:lang w:eastAsia="zh-CN"/>
         </w:rPr>
-        <w:t xml:space="preserve">thermal hydraulic, residual, </w:t>
-      </w:r>
-      <w:proofErr w:type="spellStart"/>
+        <w:t xml:space="preserve">thermal hydraulic, residual, jacobian, </w:t>
+      </w:r>
       <w:r>
         <w:rPr>
           <w:szCs w:val="22"/>
           <w:lang w:eastAsia="zh-CN"/>
         </w:rPr>
-        <w:t>jacobian</w:t>
-      </w:r>
-      <w:proofErr w:type="spellEnd"/>
+        <w:t xml:space="preserve">solid liquid </w:t>
+      </w:r>
       <w:r>
         <w:rPr>
           <w:szCs w:val="22"/>
           <w:lang w:eastAsia="zh-CN"/>
         </w:rPr>
-        <w:t xml:space="preserve">, </w:t>
+        <w:t>coupling</w:t>
       </w:r>
       <w:r>
         <w:rPr>
           <w:szCs w:val="22"/>
           <w:lang w:eastAsia="zh-CN"/>
         </w:rPr>
-        <w:t xml:space="preserve">solid liquid </w:t>
-      </w:r>
-      <w:r>
-        <w:rPr>
-          <w:szCs w:val="22"/>
-          <w:lang w:eastAsia="zh-CN"/>
-        </w:rPr>
-        <w:t>coupling</w:t>
-      </w:r>
-      <w:bookmarkStart w:id="0" w:name="_GoBack"/>
-      <w:bookmarkEnd w:id="0"/>
+        <w:t>, COBRA-TF, PETSC</w:t>
+      </w:r>
     </w:p>
     <w:p>
       <w:pPr>
@@ -745,15 +1000,6 @@
           <w:lang w:eastAsia="zh-CN"/>
         </w:rPr>
       </w:pPr>
-      <w:r>
-        <w:rPr>
-          <w:color w:val="000000"/>
-          <w:szCs w:val="24"/>
-          <w:lang w:eastAsia="zh-CN"/>
-        </w:rPr>
-        <w:lastRenderedPageBreak/>
-        <w:t>A descriptive abstract should be placed here.  Information should be provided on the research motivation, background, objective, technical approach, and outcomes.  Please do not include figures and tables in the abstract.  The abstract should be about 250 to 400 words.  Limit the abstract to one page only.</w:t>
-      </w:r>
     </w:p>
     <w:p>
       <w:pPr>
@@ -771,6 +1017,205 @@
         <w:contextualSpacing/>
         <w:jc w:val="both"/>
         <w:rPr>
+          <w:color w:val="000000"/>
+          <w:szCs w:val="24"/>
+          <w:lang w:eastAsia="zh-CN"/>
+        </w:rPr>
+      </w:pPr>
+    </w:p>
+    <w:p>
+      <w:pPr>
+        <w:contextualSpacing/>
+        <w:jc w:val="both"/>
+        <w:rPr>
+          <w:color w:val="000000"/>
+          <w:szCs w:val="24"/>
+          <w:lang w:eastAsia="zh-CN"/>
+        </w:rPr>
+      </w:pPr>
+    </w:p>
+    <w:p>
+      <w:pPr>
+        <w:contextualSpacing/>
+        <w:jc w:val="both"/>
+        <w:rPr>
+          <w:color w:val="000000"/>
+          <w:szCs w:val="24"/>
+          <w:lang w:eastAsia="zh-CN"/>
+        </w:rPr>
+      </w:pPr>
+    </w:p>
+    <w:p>
+      <w:pPr>
+        <w:contextualSpacing/>
+        <w:jc w:val="both"/>
+        <w:rPr>
+          <w:color w:val="000000"/>
+          <w:szCs w:val="24"/>
+          <w:lang w:eastAsia="zh-CN"/>
+        </w:rPr>
+      </w:pPr>
+    </w:p>
+    <w:p>
+      <w:pPr>
+        <w:contextualSpacing/>
+        <w:jc w:val="both"/>
+        <w:rPr>
+          <w:color w:val="000000"/>
+          <w:szCs w:val="24"/>
+          <w:lang w:eastAsia="zh-CN"/>
+        </w:rPr>
+      </w:pPr>
+    </w:p>
+    <w:p>
+      <w:pPr>
+        <w:contextualSpacing/>
+        <w:jc w:val="both"/>
+        <w:rPr>
+          <w:color w:val="000000"/>
+          <w:szCs w:val="24"/>
+          <w:lang w:eastAsia="zh-CN"/>
+        </w:rPr>
+      </w:pPr>
+    </w:p>
+    <w:p>
+      <w:pPr>
+        <w:contextualSpacing/>
+        <w:jc w:val="both"/>
+        <w:rPr>
+          <w:color w:val="000000"/>
+          <w:szCs w:val="24"/>
+          <w:lang w:eastAsia="zh-CN"/>
+        </w:rPr>
+      </w:pPr>
+    </w:p>
+    <w:p>
+      <w:pPr>
+        <w:contextualSpacing/>
+        <w:jc w:val="both"/>
+        <w:rPr>
+          <w:color w:val="000000"/>
+          <w:szCs w:val="24"/>
+          <w:lang w:eastAsia="zh-CN"/>
+        </w:rPr>
+      </w:pPr>
+    </w:p>
+    <w:p>
+      <w:pPr>
+        <w:contextualSpacing/>
+        <w:jc w:val="both"/>
+        <w:rPr>
+          <w:color w:val="000000"/>
+          <w:szCs w:val="24"/>
+          <w:lang w:eastAsia="zh-CN"/>
+        </w:rPr>
+      </w:pPr>
+    </w:p>
+    <w:p>
+      <w:pPr>
+        <w:contextualSpacing/>
+        <w:jc w:val="both"/>
+        <w:rPr>
+          <w:color w:val="000000"/>
+          <w:szCs w:val="24"/>
+          <w:lang w:eastAsia="zh-CN"/>
+        </w:rPr>
+      </w:pPr>
+    </w:p>
+    <w:p>
+      <w:pPr>
+        <w:contextualSpacing/>
+        <w:jc w:val="both"/>
+        <w:rPr>
+          <w:color w:val="000000"/>
+          <w:szCs w:val="24"/>
+          <w:lang w:eastAsia="zh-CN"/>
+        </w:rPr>
+      </w:pPr>
+    </w:p>
+    <w:p>
+      <w:pPr>
+        <w:contextualSpacing/>
+        <w:jc w:val="both"/>
+        <w:rPr>
+          <w:color w:val="000000"/>
+          <w:szCs w:val="24"/>
+          <w:lang w:eastAsia="zh-CN"/>
+        </w:rPr>
+      </w:pPr>
+      <w:r>
+        <w:rPr>
+          <w:color w:val="000000"/>
+          <w:szCs w:val="24"/>
+          <w:lang w:eastAsia="zh-CN"/>
+        </w:rPr>
+        <w:t>A descriptive abstract should be placed here.  Information should be provided on the research motivation, background, objective, technical approach, and outcomes.  Please do not include figures and tables in the abstract.  The abstract should be about 250 to 400 words.  Limit the abstract to one page only.</w:t>
+      </w:r>
+    </w:p>
+    <w:p>
+      <w:pPr>
+        <w:contextualSpacing/>
+        <w:jc w:val="both"/>
+        <w:rPr>
+          <w:color w:val="000000"/>
+          <w:szCs w:val="24"/>
+          <w:lang w:eastAsia="zh-CN"/>
+        </w:rPr>
+      </w:pPr>
+    </w:p>
+    <w:p>
+      <w:pPr>
+        <w:contextualSpacing/>
+        <w:jc w:val="both"/>
+        <w:rPr>
+          <w:lang w:eastAsia="zh-CN"/>
+        </w:rPr>
+      </w:pPr>
+    </w:p>
+    <w:p>
+      <w:pPr>
+        <w:snapToGrid w:val="0"/>
+        <w:jc w:val="both"/>
+        <w:rPr>
+          <w:b/>
+          <w:bCs/>
+          <w:szCs w:val="22"/>
+          <w:lang w:eastAsia="zh-CN"/>
+        </w:rPr>
+      </w:pPr>
+    </w:p>
+    <w:p>
+      <w:pPr>
+        <w:snapToGrid w:val="0"/>
+        <w:jc w:val="both"/>
+        <w:rPr>
+          <w:b/>
+          <w:bCs/>
+          <w:szCs w:val="22"/>
+          <w:lang w:eastAsia="zh-CN"/>
+        </w:rPr>
+      </w:pPr>
+    </w:p>
+    <w:p>
+      <w:pPr>
+        <w:snapToGrid w:val="0"/>
+        <w:jc w:val="both"/>
+        <w:rPr>
+          <w:b/>
+          <w:bCs/>
+          <w:szCs w:val="22"/>
+          <w:lang w:eastAsia="zh-CN"/>
+        </w:rPr>
+      </w:pPr>
+    </w:p>
+    <w:p>
+      <w:pPr>
+        <w:snapToGrid w:val="0"/>
+        <w:jc w:val="both"/>
+        <w:rPr>
+          <w:b/>
+          <w:bCs/>
+          <w:szCs w:val="22"/>
           <w:lang w:eastAsia="zh-CN"/>
         </w:rPr>
       </w:pPr>

</xml_diff>

<commit_message>
Beefed up the motivation and background.
</commit_message>
<xml_diff>
--- a/ChrisDances_Abstract.docx
+++ b/ChrisDances_Abstract.docx
@@ -269,7 +269,7 @@
         </w:tabs>
         <w:jc w:val="center"/>
       </w:pPr>
-      <w:hyperlink r:id="rId8" w:history="1">
+      <w:hyperlink r:id="rId9" w:history="1">
         <w:r>
           <w:rPr>
             <w:rStyle w:val="Hyperlink"/>
@@ -280,7 +280,7 @@
       <w:r>
         <w:br/>
       </w:r>
-      <w:hyperlink r:id="rId9" w:history="1">
+      <w:hyperlink r:id="rId10" w:history="1">
         <w:r>
           <w:rPr>
             <w:rStyle w:val="Hyperlink"/>
@@ -296,7 +296,7 @@
         </w:tabs>
         <w:jc w:val="center"/>
       </w:pPr>
-      <w:hyperlink r:id="rId10" w:history="1">
+      <w:hyperlink r:id="rId11" w:history="1">
         <w:r>
           <w:rPr>
             <w:rStyle w:val="Hyperlink"/>
@@ -388,11 +388,45 @@
       </w:r>
       <w:r>
         <w:rPr>
-          <w:color w:val="000000"/>
-          <w:szCs w:val="24"/>
-          <w:lang w:eastAsia="zh-CN"/>
-        </w:rPr>
-        <w:t>(0)</w:t>
+          <w:i/>
+          <w:color w:val="000000"/>
+          <w:szCs w:val="24"/>
+          <w:lang w:eastAsia="zh-CN"/>
+        </w:rPr>
+        <w:t xml:space="preserve">Demonstrate the advantages of residual CTF </w:t>
+      </w:r>
+      <w:r>
+        <w:rPr>
+          <w:i/>
+          <w:color w:val="000000"/>
+          <w:szCs w:val="24"/>
+          <w:lang w:eastAsia="zh-CN"/>
+        </w:rPr>
+        <w:t xml:space="preserve"> </w:t>
+      </w:r>
+      <w:r>
+        <w:rPr>
+          <w:color w:val="000000"/>
+          <w:szCs w:val="24"/>
+          <w:lang w:eastAsia="zh-CN"/>
+        </w:rPr>
+        <w:t xml:space="preserve">WC </w:t>
+      </w:r>
+      <w:r>
+        <w:rPr>
+          <w:color w:val="000000"/>
+          <w:szCs w:val="24"/>
+          <w:lang w:eastAsia="zh-CN"/>
+        </w:rPr>
+        <w:t>(19</w:t>
+      </w:r>
+      <w:r>
+        <w:rPr>
+          <w:color w:val="000000"/>
+          <w:szCs w:val="24"/>
+          <w:lang w:eastAsia="zh-CN"/>
+        </w:rPr>
+        <w:t>)</w:t>
       </w:r>
     </w:p>
     <w:p>
@@ -420,44 +454,9 @@
         <w:rPr>
           <w:color w:val="000000"/>
           <w:szCs w:val="24"/>
-          <w:u w:val="single"/>
-          <w:lang w:eastAsia="zh-CN"/>
-        </w:rPr>
-        <w:t>Motivation:</w:t>
-      </w:r>
-      <w:r>
-        <w:rPr>
-          <w:color w:val="000000"/>
-          <w:szCs w:val="24"/>
-          <w:lang w:eastAsia="zh-CN"/>
-        </w:rPr>
-        <w:t xml:space="preserve"> </w:t>
-      </w:r>
-      <w:r>
-        <w:rPr>
-          <w:i/>
-          <w:color w:val="000000"/>
-          <w:szCs w:val="24"/>
-          <w:lang w:eastAsia="zh-CN"/>
-        </w:rPr>
-        <w:t>Why should I care?</w:t>
-      </w:r>
-      <w:r>
-        <w:rPr>
-          <w:i/>
-          <w:color w:val="000000"/>
-          <w:szCs w:val="24"/>
-          <w:lang w:eastAsia="zh-CN"/>
-        </w:rPr>
-        <w:t xml:space="preserve"> </w:t>
-      </w:r>
-      <w:r>
-        <w:rPr>
-          <w:color w:val="000000"/>
-          <w:szCs w:val="24"/>
-          <w:lang w:eastAsia="zh-CN"/>
-        </w:rPr>
-        <w:t>(0)</w:t>
+          <w:lang w:eastAsia="zh-CN"/>
+        </w:rPr>
+        <w:t xml:space="preserve">Use the new 1D residual formulation of COBRA-TF to implicitly couple the solution of the solid and liquid equations. </w:t>
       </w:r>
     </w:p>
     <w:p>
@@ -488,6 +487,310 @@
           <w:u w:val="single"/>
           <w:lang w:eastAsia="zh-CN"/>
         </w:rPr>
+        <w:t>Motivation:</w:t>
+      </w:r>
+      <w:r>
+        <w:rPr>
+          <w:color w:val="000000"/>
+          <w:szCs w:val="24"/>
+          <w:lang w:eastAsia="zh-CN"/>
+        </w:rPr>
+        <w:t xml:space="preserve"> </w:t>
+      </w:r>
+      <w:r>
+        <w:rPr>
+          <w:i/>
+          <w:color w:val="000000"/>
+          <w:szCs w:val="24"/>
+          <w:lang w:eastAsia="zh-CN"/>
+        </w:rPr>
+        <w:t>Why should I care?</w:t>
+      </w:r>
+      <w:r>
+        <w:rPr>
+          <w:i/>
+          <w:color w:val="000000"/>
+          <w:szCs w:val="24"/>
+          <w:lang w:eastAsia="zh-CN"/>
+        </w:rPr>
+        <w:t xml:space="preserve"> </w:t>
+      </w:r>
+      <w:r>
+        <w:rPr>
+          <w:color w:val="000000"/>
+          <w:szCs w:val="24"/>
+          <w:lang w:eastAsia="zh-CN"/>
+        </w:rPr>
+        <w:t xml:space="preserve">More accurate computation, but faster. </w:t>
+      </w:r>
+      <w:r>
+        <w:rPr>
+          <w:i/>
+          <w:color w:val="000000"/>
+          <w:szCs w:val="24"/>
+          <w:lang w:eastAsia="zh-CN"/>
+        </w:rPr>
+        <w:t xml:space="preserve"> </w:t>
+      </w:r>
+      <w:r>
+        <w:rPr>
+          <w:color w:val="000000"/>
+          <w:szCs w:val="24"/>
+          <w:lang w:eastAsia="zh-CN"/>
+        </w:rPr>
+        <w:t xml:space="preserve">WC </w:t>
+      </w:r>
+      <w:r>
+        <w:rPr>
+          <w:color w:val="000000"/>
+          <w:szCs w:val="24"/>
+          <w:lang w:eastAsia="zh-CN"/>
+        </w:rPr>
+        <w:t>(126</w:t>
+      </w:r>
+      <w:r>
+        <w:rPr>
+          <w:color w:val="000000"/>
+          <w:szCs w:val="24"/>
+          <w:lang w:eastAsia="zh-CN"/>
+        </w:rPr>
+        <w:t>)</w:t>
+      </w:r>
+      <w:r>
+        <w:rPr>
+          <w:color w:val="000000"/>
+          <w:szCs w:val="24"/>
+          <w:lang w:eastAsia="zh-CN"/>
+        </w:rPr>
+        <w:t xml:space="preserve"> </w:t>
+      </w:r>
+    </w:p>
+    <w:p>
+      <w:pPr>
+        <w:contextualSpacing/>
+        <w:jc w:val="both"/>
+        <w:rPr>
+          <w:color w:val="000000"/>
+          <w:szCs w:val="24"/>
+          <w:lang w:eastAsia="zh-CN"/>
+        </w:rPr>
+      </w:pPr>
+    </w:p>
+    <w:p>
+      <w:pPr>
+        <w:contextualSpacing/>
+        <w:jc w:val="both"/>
+        <w:rPr>
+          <w:color w:val="000000"/>
+          <w:szCs w:val="24"/>
+          <w:lang w:eastAsia="zh-CN"/>
+        </w:rPr>
+      </w:pPr>
+      <w:r>
+        <w:rPr>
+          <w:color w:val="000000"/>
+          <w:szCs w:val="24"/>
+          <w:lang w:eastAsia="zh-CN"/>
+        </w:rPr>
+        <w:t xml:space="preserve">A fully implicit coupling </w:t>
+      </w:r>
+      <w:r>
+        <w:rPr>
+          <w:color w:val="000000"/>
+          <w:szCs w:val="24"/>
+          <w:lang w:eastAsia="zh-CN"/>
+        </w:rPr>
+        <w:t xml:space="preserve">computes more accurate results that the explicit coupling. For large power excursions, there should be greater stability in a fully implicit coupling between the solid and liquid mediums. </w:t>
+      </w:r>
+      <w:r>
+        <w:rPr>
+          <w:color w:val="000000"/>
+          <w:szCs w:val="24"/>
+          <w:lang w:eastAsia="zh-CN"/>
+        </w:rPr>
+        <w:t xml:space="preserve">Further more, </w:t>
+      </w:r>
+      <w:r>
+        <w:rPr>
+          <w:color w:val="000000"/>
+          <w:szCs w:val="24"/>
+          <w:lang w:eastAsia="zh-CN"/>
+        </w:rPr>
+        <w:t>the inner iterations should be allow for larger num</w:t>
+      </w:r>
+      <w:r>
+        <w:rPr>
+          <w:color w:val="000000"/>
+          <w:szCs w:val="24"/>
+          <w:lang w:eastAsia="zh-CN"/>
+        </w:rPr>
+        <w:t xml:space="preserve">erical time steps </w:t>
+      </w:r>
+      <w:r>
+        <w:rPr>
+          <w:color w:val="000000"/>
+          <w:szCs w:val="24"/>
+          <w:lang w:eastAsia="zh-CN"/>
+        </w:rPr>
+        <w:t>while keeping a high level of</w:t>
+      </w:r>
+      <w:r>
+        <w:rPr>
+          <w:color w:val="000000"/>
+          <w:szCs w:val="24"/>
+          <w:lang w:eastAsia="zh-CN"/>
+        </w:rPr>
+        <w:t xml:space="preserve"> accuracy. </w:t>
+      </w:r>
+      <w:r>
+        <w:rPr>
+          <w:color w:val="000000"/>
+          <w:szCs w:val="24"/>
+          <w:lang w:eastAsia="zh-CN"/>
+        </w:rPr>
+        <w:t xml:space="preserve">The </w:t>
+      </w:r>
+      <w:r>
+        <w:rPr>
+          <w:color w:val="000000"/>
+          <w:szCs w:val="24"/>
+          <w:lang w:eastAsia="zh-CN"/>
+        </w:rPr>
+        <w:t>inclusion of the solid energy equ</w:t>
+      </w:r>
+      <w:r>
+        <w:rPr>
+          <w:color w:val="000000"/>
+          <w:szCs w:val="24"/>
+          <w:lang w:eastAsia="zh-CN"/>
+        </w:rPr>
+        <w:t>ations into the Jacobian matrix increases the percent</w:t>
+      </w:r>
+      <w:r>
+        <w:rPr>
+          <w:color w:val="000000"/>
+          <w:szCs w:val="24"/>
+          <w:lang w:eastAsia="zh-CN"/>
+        </w:rPr>
+        <w:t>age</w:t>
+      </w:r>
+      <w:r>
+        <w:rPr>
+          <w:color w:val="000000"/>
+          <w:szCs w:val="24"/>
+          <w:lang w:eastAsia="zh-CN"/>
+        </w:rPr>
+        <w:t xml:space="preserve"> of the code that was parall</w:t>
+      </w:r>
+      <w:r>
+        <w:rPr>
+          <w:color w:val="000000"/>
+          <w:szCs w:val="24"/>
+          <w:lang w:eastAsia="zh-CN"/>
+        </w:rPr>
+        <w:t>el</w:t>
+      </w:r>
+      <w:r>
+        <w:rPr>
+          <w:color w:val="000000"/>
+          <w:szCs w:val="24"/>
+          <w:lang w:eastAsia="zh-CN"/>
+        </w:rPr>
+        <w:t xml:space="preserve">izable. </w:t>
+      </w:r>
+      <w:r>
+        <w:rPr>
+          <w:color w:val="000000"/>
+          <w:szCs w:val="24"/>
+          <w:lang w:eastAsia="zh-CN"/>
+        </w:rPr>
+        <w:t xml:space="preserve">The residual formulation will make the code easier to read, and </w:t>
+      </w:r>
+      <w:r>
+        <w:rPr>
+          <w:color w:val="000000"/>
+          <w:szCs w:val="24"/>
+          <w:lang w:eastAsia="zh-CN"/>
+        </w:rPr>
+        <w:t xml:space="preserve">more accurately quantify the </w:t>
+      </w:r>
+      <w:r>
+        <w:rPr>
+          <w:color w:val="000000"/>
+          <w:szCs w:val="24"/>
+          <w:lang w:eastAsia="zh-CN"/>
+        </w:rPr>
+        <w:t>convergence of the sol</w:t>
+      </w:r>
+      <w:r>
+        <w:rPr>
+          <w:color w:val="000000"/>
+          <w:szCs w:val="24"/>
+          <w:lang w:eastAsia="zh-CN"/>
+        </w:rPr>
+        <w:t>ution method.</w:t>
+      </w:r>
+      <w:r>
+        <w:rPr>
+          <w:color w:val="000000"/>
+          <w:szCs w:val="24"/>
+          <w:lang w:eastAsia="zh-CN"/>
+        </w:rPr>
+        <w:t xml:space="preserve"> </w:t>
+      </w:r>
+      <w:r>
+        <w:rPr>
+          <w:color w:val="000000"/>
+          <w:szCs w:val="24"/>
+          <w:lang w:eastAsia="zh-CN"/>
+        </w:rPr>
+        <w:t xml:space="preserve">This will help in exposing parameters for validation and uncertainty quantification (VUQ). </w:t>
+      </w:r>
+      <w:r>
+        <w:rPr>
+          <w:color w:val="000000"/>
+          <w:szCs w:val="24"/>
+          <w:lang w:eastAsia="zh-CN"/>
+        </w:rPr>
+        <w:t xml:space="preserve">The inclusion of the solid equations into the Jacobian matrix might make COBRA-TF to </w:t>
+      </w:r>
+      <w:r>
+        <w:rPr>
+          <w:color w:val="000000"/>
+          <w:szCs w:val="24"/>
+          <w:lang w:eastAsia="zh-CN"/>
+        </w:rPr>
+        <w:t xml:space="preserve">better couple to other nuclear engineering computer codes. </w:t>
+      </w:r>
+    </w:p>
+    <w:p>
+      <w:pPr>
+        <w:contextualSpacing/>
+        <w:jc w:val="both"/>
+        <w:rPr>
+          <w:color w:val="000000"/>
+          <w:szCs w:val="24"/>
+          <w:lang w:eastAsia="zh-CN"/>
+        </w:rPr>
+      </w:pPr>
+    </w:p>
+    <w:p>
+      <w:pPr>
+        <w:contextualSpacing/>
+        <w:jc w:val="both"/>
+        <w:rPr>
+          <w:color w:val="000000"/>
+          <w:szCs w:val="24"/>
+          <w:lang w:eastAsia="zh-CN"/>
+        </w:rPr>
+      </w:pPr>
+      <w:r>
+        <w:rPr>
+          <w:color w:val="000000"/>
+          <w:szCs w:val="24"/>
+          <w:u w:val="single"/>
+          <w:lang w:eastAsia="zh-CN"/>
+        </w:rPr>
         <w:t>Background:</w:t>
       </w:r>
       <w:r>
@@ -522,7 +825,31 @@
           <w:szCs w:val="24"/>
           <w:lang w:eastAsia="zh-CN"/>
         </w:rPr>
-        <w:t>(41)</w:t>
+        <w:t xml:space="preserve">WC </w:t>
+      </w:r>
+      <w:r>
+        <w:rPr>
+          <w:color w:val="000000"/>
+          <w:szCs w:val="24"/>
+          <w:lang w:eastAsia="zh-CN"/>
+        </w:rPr>
+        <w:t>(</w:t>
+      </w:r>
+      <w:r>
+        <w:rPr>
+          <w:color w:val="000000"/>
+          <w:szCs w:val="24"/>
+          <w:lang w:eastAsia="zh-CN"/>
+        </w:rPr>
+        <w:t>84</w:t>
+      </w:r>
+      <w:r>
+        <w:rPr>
+          <w:color w:val="000000"/>
+          <w:szCs w:val="24"/>
+          <w:lang w:eastAsia="zh-CN"/>
+        </w:rPr>
+        <w:t>)</w:t>
       </w:r>
     </w:p>
     <w:p>
@@ -565,7 +892,7 @@
           <w:szCs w:val="24"/>
           <w:lang w:eastAsia="zh-CN"/>
         </w:rPr>
-        <w:t>solves 8 conservation equations for liquid, entrained droplet, and vapor phases of water boiling</w:t>
+        <w:t>solves 8 conservation equations for liquid, entrained droplet, and vapor phases of water boiling within the rod structure of a LWR reactor core. Currently, the conservation equations analytically</w:t>
       </w:r>
       <w:r>
         <w:rPr>
@@ -579,35 +906,28 @@
           <w:szCs w:val="24"/>
           <w:lang w:eastAsia="zh-CN"/>
         </w:rPr>
-        <w:t>within the rod str</w:t>
-      </w:r>
-      <w:r>
-        <w:rPr>
-          <w:szCs w:val="24"/>
-          <w:lang w:eastAsia="zh-CN"/>
-        </w:rPr>
-        <w:t>ucture of a LWR reactor core</w:t>
-      </w:r>
-      <w:r>
-        <w:rPr>
-          <w:szCs w:val="24"/>
-          <w:lang w:eastAsia="zh-CN"/>
-        </w:rPr>
-        <w:t>. Currently, the conservation equations analytically</w:t>
-      </w:r>
-      <w:r>
-        <w:rPr>
-          <w:szCs w:val="24"/>
-          <w:lang w:eastAsia="zh-CN"/>
-        </w:rPr>
-        <w:t xml:space="preserve"> </w:t>
-      </w:r>
-      <w:r>
-        <w:rPr>
-          <w:szCs w:val="24"/>
-          <w:lang w:eastAsia="zh-CN"/>
-        </w:rPr>
         <w:t xml:space="preserve">reduce into a pressure matrix and are solved using a semi-implicit method. </w:t>
+      </w:r>
+      <w:r>
+        <w:rPr>
+          <w:szCs w:val="24"/>
+          <w:lang w:eastAsia="zh-CN"/>
+        </w:rPr>
+        <w:t xml:space="preserve"> The solid equations are then implicitly solved for using the results back solved from the solution of the pressure matrix. </w:t>
+      </w:r>
+      <w:r>
+        <w:rPr>
+          <w:szCs w:val="24"/>
+          <w:lang w:eastAsia="zh-CN"/>
+        </w:rPr>
+        <w:t>The pressure matrix has the option to be solved using</w:t>
+      </w:r>
+      <w:r>
+        <w:rPr>
+          <w:szCs w:val="24"/>
+          <w:lang w:eastAsia="zh-CN"/>
+        </w:rPr>
+        <w:t xml:space="preserve"> PETSC for parallel computation, but the solid equations must be solved in serial. </w:t>
       </w:r>
     </w:p>
     <w:p>
@@ -688,6 +1008,14 @@
       </w:r>
       <w:r>
         <w:rPr>
+          <w:color w:val="000000"/>
+          <w:szCs w:val="24"/>
+          <w:lang w:eastAsia="zh-CN"/>
+        </w:rPr>
+        <w:t xml:space="preserve"> WC</w:t>
+      </w:r>
+      <w:r>
+        <w:rPr>
           <w:i/>
           <w:szCs w:val="24"/>
           <w:lang w:eastAsia="zh-CN"/>
@@ -748,6 +1076,14 @@
       </w:r>
       <w:r>
         <w:rPr>
+          <w:color w:val="000000"/>
+          <w:szCs w:val="24"/>
+          <w:lang w:eastAsia="zh-CN"/>
+        </w:rPr>
+        <w:t xml:space="preserve"> WC</w:t>
+      </w:r>
+      <w:r>
+        <w:rPr>
           <w:i/>
           <w:szCs w:val="24"/>
           <w:lang w:eastAsia="zh-CN"/>
@@ -760,91 +1096,6 @@
           <w:lang w:eastAsia="zh-CN"/>
         </w:rPr>
         <w:t>(0)</w:t>
-      </w:r>
-    </w:p>
-    <w:p>
-      <w:pPr>
-        <w:widowControl w:val="0"/>
-        <w:overflowPunct/>
-        <w:textAlignment w:val="auto"/>
-        <w:rPr>
-          <w:szCs w:val="24"/>
-          <w:lang w:eastAsia="zh-CN"/>
-        </w:rPr>
-      </w:pPr>
-    </w:p>
-    <w:p>
-      <w:pPr>
-        <w:widowControl w:val="0"/>
-        <w:overflowPunct/>
-        <w:textAlignment w:val="auto"/>
-        <w:rPr>
-          <w:szCs w:val="24"/>
-          <w:lang w:eastAsia="zh-CN"/>
-        </w:rPr>
-      </w:pPr>
-      <w:r>
-        <w:rPr>
-          <w:szCs w:val="24"/>
-          <w:lang w:eastAsia="zh-CN"/>
-        </w:rPr>
-        <w:t>Further work</w:t>
-      </w:r>
-      <w:r>
-        <w:rPr>
-          <w:szCs w:val="24"/>
-          <w:lang w:eastAsia="zh-CN"/>
-        </w:rPr>
-        <w:t xml:space="preserve"> </w:t>
-      </w:r>
-      <w:r>
-        <w:rPr>
-          <w:szCs w:val="24"/>
-          <w:lang w:eastAsia="zh-CN"/>
-        </w:rPr>
-        <w:t>was then applied to represent 1-D heat con</w:t>
-      </w:r>
-      <w:r>
-        <w:rPr>
-          <w:szCs w:val="24"/>
-          <w:lang w:eastAsia="zh-CN"/>
-        </w:rPr>
-        <w:t xml:space="preserve">duction within the heater rods. </w:t>
-      </w:r>
-      <w:r>
-        <w:rPr>
-          <w:szCs w:val="24"/>
-          <w:lang w:eastAsia="zh-CN"/>
-        </w:rPr>
-        <w:t>Some initial work was</w:t>
-      </w:r>
-      <w:r>
-        <w:rPr>
-          <w:szCs w:val="24"/>
-          <w:lang w:eastAsia="zh-CN"/>
-        </w:rPr>
-        <w:t xml:space="preserve"> </w:t>
-      </w:r>
-      <w:r>
-        <w:rPr>
-          <w:szCs w:val="24"/>
-          <w:lang w:eastAsia="zh-CN"/>
-        </w:rPr>
-        <w:t xml:space="preserve">done to allow the code to solve either semi-implicitly, or fully </w:t>
-      </w:r>
-      <w:r>
-        <w:rPr>
-          <w:szCs w:val="24"/>
-          <w:lang w:eastAsia="zh-CN"/>
-        </w:rPr>
-        <w:t>implicitly</w:t>
-      </w:r>
-      <w:r>
-        <w:rPr>
-          <w:szCs w:val="24"/>
-          <w:lang w:eastAsia="zh-CN"/>
-        </w:rPr>
-        <w:t>.</w:t>
       </w:r>
     </w:p>
     <w:p>
@@ -875,6 +1126,7 @@
           <w:u w:val="single"/>
           <w:lang w:eastAsia="zh-CN"/>
         </w:rPr>
+        <w:lastRenderedPageBreak/>
         <w:t>Total:</w:t>
       </w:r>
       <w:r>
@@ -883,15 +1135,31 @@
           <w:szCs w:val="24"/>
           <w:lang w:eastAsia="zh-CN"/>
         </w:rPr>
-        <w:t xml:space="preserve"> (41</w:t>
-      </w:r>
-      <w:r>
-        <w:rPr>
-          <w:color w:val="000000"/>
-          <w:szCs w:val="24"/>
-          <w:lang w:eastAsia="zh-CN"/>
-        </w:rPr>
-        <w:t>/300</w:t>
+        <w:t xml:space="preserve"> (</w:t>
+      </w:r>
+      <w:r>
+        <w:rPr>
+          <w:color w:val="000000"/>
+          <w:szCs w:val="24"/>
+          <w:lang w:eastAsia="zh-CN"/>
+        </w:rPr>
+        <w:t>229</w:t>
+      </w:r>
+      <w:r>
+        <w:rPr>
+          <w:color w:val="000000"/>
+          <w:szCs w:val="24"/>
+          <w:lang w:eastAsia="zh-CN"/>
+        </w:rPr>
+        <w:t>/4</w:t>
+      </w:r>
+      <w:r>
+        <w:rPr>
+          <w:color w:val="000000"/>
+          <w:szCs w:val="24"/>
+          <w:lang w:eastAsia="zh-CN"/>
+        </w:rPr>
+        <w:t>00</w:t>
       </w:r>
       <w:r>
         <w:rPr>
@@ -907,10 +1175,18 @@
           <w:szCs w:val="24"/>
           <w:lang w:eastAsia="zh-CN"/>
         </w:rPr>
-        <w:t>13.66%</w:t>
+        <w:t>57.25</w:t>
       </w:r>
       <w:bookmarkStart w:id="0" w:name="_GoBack"/>
       <w:bookmarkEnd w:id="0"/>
+      <w:r>
+        <w:rPr>
+          <w:color w:val="000000"/>
+          <w:szCs w:val="24"/>
+          <w:lang w:eastAsia="zh-CN"/>
+        </w:rPr>
+        <w:t>%</w:t>
+      </w:r>
       <w:r>
         <w:rPr>
           <w:color w:val="000000"/>
@@ -955,7 +1231,14 @@
           <w:szCs w:val="22"/>
           <w:lang w:eastAsia="zh-CN"/>
         </w:rPr>
-        <w:t xml:space="preserve">thermal hydraulic, residual, jacobian, </w:t>
+        <w:t>thermal hydraulic, residual, J</w:t>
+      </w:r>
+      <w:r>
+        <w:rPr>
+          <w:szCs w:val="22"/>
+          <w:lang w:eastAsia="zh-CN"/>
+        </w:rPr>
+        <w:t xml:space="preserve">acobian, </w:t>
       </w:r>
       <w:r>
         <w:rPr>
@@ -1339,7 +1622,7 @@
       </w:r>
     </w:p>
     <w:sectPr>
-      <w:headerReference w:type="default" r:id="rId11"/>
+      <w:headerReference w:type="default" r:id="rId12"/>
       <w:type w:val="continuous"/>
       <w:pgSz w:w="12240" w:h="15840" w:code="1"/>
       <w:pgMar w:top="1440" w:right="1440" w:bottom="1440" w:left="1440" w:header="720" w:footer="720" w:gutter="0"/>
@@ -1405,13 +1688,7 @@
       <w:rPr>
         <w:sz w:val="16"/>
       </w:rPr>
-      <w:t>The 1</w:t>
-    </w:r>
-    <w:r>
-      <w:rPr>
-        <w:sz w:val="16"/>
-      </w:rPr>
-      <w:t>6</w:t>
+      <w:t>The 16</w:t>
     </w:r>
     <w:r>
       <w:rPr>
@@ -1424,19 +1701,7 @@
       <w:rPr>
         <w:sz w:val="16"/>
       </w:rPr>
-      <w:t xml:space="preserve"> International Topical Meeting on Nuclear Reactor Thermal Hydraulics (NURETH-1</w:t>
-    </w:r>
-    <w:r>
-      <w:rPr>
-        <w:sz w:val="16"/>
-      </w:rPr>
-      <w:t>6</w:t>
-    </w:r>
-    <w:r>
-      <w:rPr>
-        <w:sz w:val="16"/>
-      </w:rPr>
-      <w:t>)</w:t>
+      <w:t xml:space="preserve"> International Topical Meeting on Nuclear Reactor Thermal Hydraulics (NURETH-16)</w:t>
     </w:r>
     <w:r>
       <w:rPr>
@@ -3512,4 +3777,16 @@
   <a:objectDefaults/>
   <a:extraClrSchemeLst/>
 </a:theme>
+</file>
+
+<file path=customXml/item1.xml><?xml version="1.0" encoding="utf-8"?>
+<b:Sources xmlns:b="http://schemas.openxmlformats.org/officeDocument/2006/bibliography" xmlns="http://schemas.openxmlformats.org/officeDocument/2006/bibliography" SelectedStyle="/APA.XSL" StyleName="APA"/>
+</file>
+
+<file path=customXml/itemProps1.xml><?xml version="1.0" encoding="utf-8"?>
+<ds:datastoreItem xmlns:ds="http://schemas.openxmlformats.org/officeDocument/2006/customXml" ds:itemID="{7FD93C00-18DE-2C42-8A39-124CF6B80123}">
+  <ds:schemaRefs>
+    <ds:schemaRef ds:uri="http://schemas.openxmlformats.org/officeDocument/2006/bibliography"/>
+  </ds:schemaRefs>
+</ds:datastoreItem>
 </file>
</xml_diff>

<commit_message>
Added the technical approach section, and already exceeded the 400 word limit. Just need to work on condencing everything down.
</commit_message>
<xml_diff>
--- a/ChrisDances_Abstract.docx
+++ b/ChrisDances_Abstract.docx
@@ -1027,7 +1027,21 @@
           <w:szCs w:val="24"/>
           <w:lang w:eastAsia="zh-CN"/>
         </w:rPr>
-        <w:t>(0)</w:t>
+        <w:t>(</w:t>
+      </w:r>
+      <w:r>
+        <w:rPr>
+          <w:szCs w:val="24"/>
+          <w:lang w:eastAsia="zh-CN"/>
+        </w:rPr>
+        <w:t>178</w:t>
+      </w:r>
+      <w:r>
+        <w:rPr>
+          <w:szCs w:val="24"/>
+          <w:lang w:eastAsia="zh-CN"/>
+        </w:rPr>
+        <w:t>)</w:t>
       </w:r>
     </w:p>
     <w:p>
@@ -1054,6 +1068,204 @@
       <w:r>
         <w:rPr>
           <w:szCs w:val="24"/>
+          <w:lang w:eastAsia="zh-CN"/>
+        </w:rPr>
+        <w:t xml:space="preserve">The current version of the residual formulation of COBRA-TF is currently 1D single phase. The </w:t>
+      </w:r>
+      <w:r>
+        <w:rPr>
+          <w:szCs w:val="24"/>
+          <w:lang w:eastAsia="zh-CN"/>
+        </w:rPr>
+        <w:t xml:space="preserve">liquid mass, momentum, and energy </w:t>
+      </w:r>
+      <w:r>
+        <w:rPr>
+          <w:szCs w:val="24"/>
+          <w:lang w:eastAsia="zh-CN"/>
+        </w:rPr>
+        <w:t>conservation equations are</w:t>
+      </w:r>
+      <w:r>
+        <w:rPr>
+          <w:szCs w:val="24"/>
+          <w:lang w:eastAsia="zh-CN"/>
+        </w:rPr>
+        <w:t xml:space="preserve"> written in a residual form</w:t>
+      </w:r>
+      <w:r>
+        <w:rPr>
+          <w:szCs w:val="24"/>
+          <w:lang w:eastAsia="zh-CN"/>
+        </w:rPr>
+        <w:t xml:space="preserve"> as </w:t>
+      </w:r>
+      <w:r>
+        <w:rPr>
+          <w:szCs w:val="24"/>
+          <w:lang w:eastAsia="zh-CN"/>
+        </w:rPr>
+        <w:lastRenderedPageBreak/>
+        <w:t xml:space="preserve">independent functions. </w:t>
+      </w:r>
+      <w:r>
+        <w:rPr>
+          <w:szCs w:val="24"/>
+          <w:lang w:eastAsia="zh-CN"/>
+        </w:rPr>
+        <w:t xml:space="preserve">The residual variables that are to </w:t>
+      </w:r>
+      <w:r>
+        <w:rPr>
+          <w:szCs w:val="24"/>
+          <w:lang w:eastAsia="zh-CN"/>
+        </w:rPr>
+        <w:t xml:space="preserve">be </w:t>
+      </w:r>
+      <w:r>
+        <w:rPr>
+          <w:szCs w:val="24"/>
+          <w:lang w:eastAsia="zh-CN"/>
+        </w:rPr>
+        <w:t xml:space="preserve">solved for are pressure, enthalpy, and velocity. </w:t>
+      </w:r>
+      <w:r>
+        <w:rPr>
+          <w:szCs w:val="24"/>
+          <w:lang w:eastAsia="zh-CN"/>
+        </w:rPr>
+        <w:t xml:space="preserve">The </w:t>
+      </w:r>
+      <w:r>
+        <w:rPr>
+          <w:szCs w:val="24"/>
+          <w:lang w:eastAsia="zh-CN"/>
+        </w:rPr>
+        <w:t>Jacobian matrix is the partial derivative of each</w:t>
+      </w:r>
+      <w:r>
+        <w:rPr>
+          <w:szCs w:val="24"/>
+          <w:lang w:eastAsia="zh-CN"/>
+        </w:rPr>
+        <w:t xml:space="preserve"> residual function with respect to each residual variable. </w:t>
+      </w:r>
+      <w:r>
+        <w:rPr>
+          <w:szCs w:val="24"/>
+          <w:lang w:eastAsia="zh-CN"/>
+        </w:rPr>
+        <w:t xml:space="preserve">This partial derivative can be calculated numerically by perturbing the residual variable. </w:t>
+      </w:r>
+      <w:r>
+        <w:rPr>
+          <w:szCs w:val="24"/>
+          <w:lang w:eastAsia="zh-CN"/>
+        </w:rPr>
+        <w:t xml:space="preserve">Since the system </w:t>
+      </w:r>
+      <w:r>
+        <w:rPr>
+          <w:szCs w:val="24"/>
+          <w:lang w:eastAsia="zh-CN"/>
+        </w:rPr>
+        <w:t xml:space="preserve">is </w:t>
+      </w:r>
+      <w:r>
+        <w:rPr>
+          <w:szCs w:val="24"/>
+          <w:lang w:eastAsia="zh-CN"/>
+        </w:rPr>
+        <w:t xml:space="preserve">linear, the solution </w:t>
+      </w:r>
+      <w:r>
+        <w:rPr>
+          <w:szCs w:val="24"/>
+          <w:lang w:eastAsia="zh-CN"/>
+        </w:rPr>
+        <w:t>is</w:t>
+      </w:r>
+      <w:r>
+        <w:rPr>
+          <w:szCs w:val="24"/>
+          <w:lang w:eastAsia="zh-CN"/>
+        </w:rPr>
+        <w:t xml:space="preserve"> exact. </w:t>
+      </w:r>
+      <w:r>
+        <w:rPr>
+          <w:szCs w:val="24"/>
+          <w:lang w:eastAsia="zh-CN"/>
+        </w:rPr>
+        <w:t>A list of all of the residual variables and equations are built for each location in the domain. The Jacobian Matrix is then built by looping over th</w:t>
+      </w:r>
+      <w:r>
+        <w:rPr>
+          <w:szCs w:val="24"/>
+          <w:lang w:eastAsia="zh-CN"/>
+        </w:rPr>
+        <w:t>ese 2 lists using nested loops.</w:t>
+      </w:r>
+      <w:r>
+        <w:rPr>
+          <w:szCs w:val="24"/>
+          <w:lang w:eastAsia="zh-CN"/>
+        </w:rPr>
+        <w:t xml:space="preserve"> </w:t>
+      </w:r>
+      <w:r>
+        <w:rPr>
+          <w:szCs w:val="24"/>
+          <w:lang w:eastAsia="zh-CN"/>
+        </w:rPr>
+        <w:t xml:space="preserve">To include 1D conduction into the Jacobian Matrix, a residual function and variable for each solid node position just need to be appended to this process. </w:t>
+      </w:r>
+      <w:r>
+        <w:rPr>
+          <w:szCs w:val="24"/>
+          <w:lang w:eastAsia="zh-CN"/>
+        </w:rPr>
+        <w:t>While the liquid solution can be either</w:t>
+      </w:r>
+      <w:r>
+        <w:rPr>
+          <w:szCs w:val="24"/>
+          <w:lang w:eastAsia="zh-CN"/>
+        </w:rPr>
+        <w:t xml:space="preserve"> semi-implicit or fully implicit, the heat conduction is always fully implicit. The </w:t>
+      </w:r>
+      <w:r>
+        <w:rPr>
+          <w:szCs w:val="24"/>
+          <w:lang w:eastAsia="zh-CN"/>
+        </w:rPr>
+        <w:t xml:space="preserve">coupling between the solid and liquid sections of the Jacobian matrix can be made explicit or implicit. </w:t>
+      </w:r>
+    </w:p>
+    <w:p>
+      <w:pPr>
+        <w:widowControl w:val="0"/>
+        <w:overflowPunct/>
+        <w:textAlignment w:val="auto"/>
+        <w:rPr>
+          <w:szCs w:val="24"/>
+          <w:lang w:eastAsia="zh-CN"/>
+        </w:rPr>
+      </w:pPr>
+    </w:p>
+    <w:p>
+      <w:pPr>
+        <w:widowControl w:val="0"/>
+        <w:overflowPunct/>
+        <w:textAlignment w:val="auto"/>
+        <w:rPr>
+          <w:szCs w:val="24"/>
+          <w:lang w:eastAsia="zh-CN"/>
+        </w:rPr>
+      </w:pPr>
+      <w:r>
+        <w:rPr>
+          <w:szCs w:val="24"/>
           <w:u w:val="single"/>
           <w:lang w:eastAsia="zh-CN"/>
         </w:rPr>
@@ -1126,7 +1338,6 @@
           <w:u w:val="single"/>
           <w:lang w:eastAsia="zh-CN"/>
         </w:rPr>
-        <w:lastRenderedPageBreak/>
         <w:t>Total:</w:t>
       </w:r>
       <w:r>
@@ -1143,7 +1354,7 @@
           <w:szCs w:val="24"/>
           <w:lang w:eastAsia="zh-CN"/>
         </w:rPr>
-        <w:t>229</w:t>
+        <w:t>407</w:t>
       </w:r>
       <w:r>
         <w:rPr>
@@ -1175,7 +1386,7 @@
           <w:szCs w:val="24"/>
           <w:lang w:eastAsia="zh-CN"/>
         </w:rPr>
-        <w:t>57.25</w:t>
+        <w:t>101.75</w:t>
       </w:r>
       <w:bookmarkStart w:id="0" w:name="_GoBack"/>
       <w:bookmarkEnd w:id="0"/>
@@ -3784,7 +3995,7 @@
 </file>
 
 <file path=customXml/itemProps1.xml><?xml version="1.0" encoding="utf-8"?>
-<ds:datastoreItem xmlns:ds="http://schemas.openxmlformats.org/officeDocument/2006/customXml" ds:itemID="{7FD93C00-18DE-2C42-8A39-124CF6B80123}">
+<ds:datastoreItem xmlns:ds="http://schemas.openxmlformats.org/officeDocument/2006/customXml" ds:itemID="{AE8FE1B4-BF01-8548-9C52-63DBD5BCACD6}">
   <ds:schemaRefs>
     <ds:schemaRef ds:uri="http://schemas.openxmlformats.org/officeDocument/2006/bibliography"/>
   </ds:schemaRefs>

</xml_diff>

<commit_message>
Initial rough draft. Is 400 words, and focus mainly on the background, motivation, and technical approach.
</commit_message>
<xml_diff>
--- a/ChrisDances_Abstract.docx
+++ b/ChrisDances_Abstract.docx
@@ -179,11 +179,19 @@
         </w:rPr>
         <w:t xml:space="preserve"> </w:t>
       </w:r>
-      <w:r>
-        <w:rPr>
-          <w:szCs w:val="24"/>
-        </w:rPr>
-        <w:t>Reber Building</w:t>
+      <w:proofErr w:type="spellStart"/>
+      <w:r>
+        <w:rPr>
+          <w:szCs w:val="24"/>
+        </w:rPr>
+        <w:t>Reber</w:t>
+      </w:r>
+      <w:proofErr w:type="spellEnd"/>
+      <w:r>
+        <w:rPr>
+          <w:szCs w:val="24"/>
+        </w:rPr>
+        <w:t xml:space="preserve"> Building</w:t>
       </w:r>
       <w:r>
         <w:rPr>
@@ -259,8 +267,13 @@
         <w:t xml:space="preserve"> </w:t>
       </w:r>
       <w:r>
-        <w:t>Computer Science Research Institute, Sandia National Labs, 1450 Innovation Parkway, Albuquerque, NM 87123, USA</w:t>
-      </w:r>
+        <w:t xml:space="preserve">Computer Science Research Institute, Sandia National Labs, 1450 Innovation Parkway, Albuquerque, NM 87123, </w:t>
+      </w:r>
+      <w:proofErr w:type="gramStart"/>
+      <w:r>
+        <w:t>USA</w:t>
+      </w:r>
+      <w:proofErr w:type="gramEnd"/>
     </w:p>
     <w:p>
       <w:pPr>
@@ -278,7 +291,7 @@
         </w:r>
       </w:hyperlink>
       <w:r>
-        <w:br/>
+        <w:t xml:space="preserve">, </w:t>
       </w:r>
       <w:hyperlink r:id="rId10" w:history="1">
         <w:r>
@@ -288,14 +301,9 @@
           <w:t>mna109@psu.edu</w:t>
         </w:r>
       </w:hyperlink>
-    </w:p>
-    <w:p>
-      <w:pPr>
-        <w:tabs>
-          <w:tab w:val="left" w:pos="9180"/>
-        </w:tabs>
-        <w:jc w:val="center"/>
-      </w:pPr>
+      <w:r>
+        <w:t xml:space="preserve">, </w:t>
+      </w:r>
       <w:hyperlink r:id="rId11" w:history="1">
         <w:r>
           <w:rPr>
@@ -327,7 +335,173 @@
         <w:contextualSpacing/>
         <w:jc w:val="both"/>
         <w:rPr>
+          <w:szCs w:val="24"/>
+          <w:lang w:eastAsia="zh-CN"/>
+        </w:rPr>
+      </w:pPr>
+      <w:r>
+        <w:rPr>
           <w:color w:val="000000"/>
+          <w:szCs w:val="24"/>
+          <w:lang w:eastAsia="zh-CN"/>
+        </w:rPr>
+        <w:t>Nuclear</w:t>
+      </w:r>
+      <w:r>
+        <w:rPr>
+          <w:color w:val="000000"/>
+          <w:szCs w:val="24"/>
+          <w:lang w:eastAsia="zh-CN"/>
+        </w:rPr>
+        <w:t xml:space="preserve"> </w:t>
+      </w:r>
+      <w:r>
+        <w:rPr>
+          <w:color w:val="000000"/>
+          <w:szCs w:val="24"/>
+          <w:lang w:eastAsia="zh-CN"/>
+        </w:rPr>
+        <w:t xml:space="preserve">engineering codes are </w:t>
+      </w:r>
+      <w:r>
+        <w:rPr>
+          <w:color w:val="000000"/>
+          <w:szCs w:val="24"/>
+          <w:lang w:eastAsia="zh-CN"/>
+        </w:rPr>
+        <w:t xml:space="preserve">being used to address </w:t>
+      </w:r>
+      <w:r>
+        <w:rPr>
+          <w:color w:val="000000"/>
+          <w:szCs w:val="24"/>
+          <w:lang w:eastAsia="zh-CN"/>
+        </w:rPr>
+        <w:t xml:space="preserve">more challenging problems through the use of modern tools, enhanced fidelity, and uncertainty quantification. A key player in this effort is the </w:t>
+      </w:r>
+      <w:r>
+        <w:rPr>
+          <w:color w:val="000000"/>
+          <w:szCs w:val="24"/>
+          <w:lang w:eastAsia="zh-CN"/>
+        </w:rPr>
+        <w:t xml:space="preserve">Consortium for Advanced Simulation </w:t>
+      </w:r>
+      <w:r>
+        <w:rPr>
+          <w:color w:val="000000"/>
+          <w:szCs w:val="24"/>
+          <w:lang w:eastAsia="zh-CN"/>
+        </w:rPr>
+        <w:t>of Light Water Reactors (CASL) and</w:t>
+      </w:r>
+      <w:r>
+        <w:rPr>
+          <w:color w:val="000000"/>
+          <w:szCs w:val="24"/>
+          <w:lang w:eastAsia="zh-CN"/>
+        </w:rPr>
+        <w:t xml:space="preserve"> its development of</w:t>
+      </w:r>
+      <w:r>
+        <w:rPr>
+          <w:color w:val="000000"/>
+          <w:szCs w:val="24"/>
+          <w:lang w:eastAsia="zh-CN"/>
+        </w:rPr>
+        <w:t xml:space="preserve"> the </w:t>
+      </w:r>
+      <w:r>
+        <w:rPr>
+          <w:color w:val="000000"/>
+          <w:szCs w:val="24"/>
+          <w:lang w:eastAsia="zh-CN"/>
+        </w:rPr>
+        <w:t>Virtual Environment for Reactor Applications (VERA)</w:t>
+      </w:r>
+      <w:r>
+        <w:rPr>
+          <w:color w:val="000000"/>
+          <w:szCs w:val="24"/>
+          <w:lang w:eastAsia="zh-CN"/>
+        </w:rPr>
+        <w:t>.</w:t>
+      </w:r>
+      <w:r>
+        <w:rPr>
+          <w:color w:val="000000"/>
+          <w:szCs w:val="24"/>
+          <w:lang w:eastAsia="zh-CN"/>
+        </w:rPr>
+        <w:t xml:space="preserve"> </w:t>
+      </w:r>
+      <w:r>
+        <w:rPr>
+          <w:color w:val="000000"/>
+          <w:szCs w:val="24"/>
+          <w:lang w:eastAsia="zh-CN"/>
+        </w:rPr>
+        <w:t>The sub</w:t>
+      </w:r>
+      <w:r>
+        <w:rPr>
+          <w:color w:val="000000"/>
+          <w:szCs w:val="24"/>
+          <w:lang w:eastAsia="zh-CN"/>
+        </w:rPr>
+        <w:t>-</w:t>
+      </w:r>
+      <w:r>
+        <w:rPr>
+          <w:color w:val="000000"/>
+          <w:szCs w:val="24"/>
+          <w:lang w:eastAsia="zh-CN"/>
+        </w:rPr>
+        <w:t>channel analysis code COBRA-TF</w:t>
+      </w:r>
+      <w:r>
+        <w:rPr>
+          <w:color w:val="000000"/>
+          <w:szCs w:val="24"/>
+          <w:lang w:eastAsia="zh-CN"/>
+        </w:rPr>
+        <w:t xml:space="preserve"> </w:t>
+      </w:r>
+      <w:r>
+        <w:rPr>
+          <w:color w:val="000000"/>
+          <w:szCs w:val="24"/>
+          <w:lang w:eastAsia="zh-CN"/>
+        </w:rPr>
+        <w:t>(</w:t>
+      </w:r>
+      <w:r>
+        <w:rPr>
+          <w:szCs w:val="24"/>
+          <w:lang w:eastAsia="zh-CN"/>
+        </w:rPr>
+        <w:t xml:space="preserve">Coolant-Boiling in Rod Arrays - Three Fluids) that is used in VERA is partially developed at the Pennsylvania State University by the </w:t>
+      </w:r>
+      <w:r>
+        <w:rPr>
+          <w:szCs w:val="24"/>
+          <w:lang w:eastAsia="zh-CN"/>
+        </w:rPr>
+        <w:t>Reactor Dynamics and Fuel Management Research Group</w:t>
+      </w:r>
+      <w:r>
+        <w:rPr>
+          <w:szCs w:val="24"/>
+          <w:lang w:eastAsia="zh-CN"/>
+        </w:rPr>
+        <w:t xml:space="preserve"> (RDFMG). </w:t>
+      </w:r>
+    </w:p>
+    <w:p>
+      <w:pPr>
+        <w:contextualSpacing/>
+        <w:jc w:val="both"/>
+        <w:rPr>
           <w:szCs w:val="24"/>
           <w:lang w:eastAsia="zh-CN"/>
         </w:rPr>
@@ -338,31 +512,54 @@
         <w:contextualSpacing/>
         <w:jc w:val="both"/>
         <w:rPr>
-          <w:color w:val="000000"/>
           <w:szCs w:val="24"/>
           <w:lang w:eastAsia="zh-CN"/>
         </w:rPr>
       </w:pPr>
       <w:r>
         <w:rPr>
-          <w:color w:val="000000"/>
-          <w:szCs w:val="24"/>
-          <w:u w:val="single"/>
-          <w:lang w:eastAsia="zh-CN"/>
-        </w:rPr>
-        <w:t>Objective</w:t>
-      </w:r>
-      <w:r>
-        <w:rPr>
-          <w:color w:val="000000"/>
-          <w:szCs w:val="24"/>
-          <w:lang w:eastAsia="zh-CN"/>
-        </w:rPr>
-        <w:t>:</w:t>
-      </w:r>
-      <w:r>
-        <w:rPr>
-          <w:color w:val="000000"/>
+          <w:szCs w:val="24"/>
+          <w:lang w:eastAsia="zh-CN"/>
+        </w:rPr>
+        <w:t xml:space="preserve">In an effort to meet the objectives of CASL, a version of COBRTA-TF has been developed that </w:t>
+      </w:r>
+      <w:r>
+        <w:rPr>
+          <w:szCs w:val="24"/>
+          <w:lang w:eastAsia="zh-CN"/>
+        </w:rPr>
+        <w:t>solves</w:t>
+      </w:r>
+      <w:r>
+        <w:rPr>
+          <w:szCs w:val="24"/>
+          <w:lang w:eastAsia="zh-CN"/>
+        </w:rPr>
+        <w:t xml:space="preserve"> the residual formulation of the 1D </w:t>
+      </w:r>
+      <w:r>
+        <w:rPr>
+          <w:szCs w:val="24"/>
+          <w:lang w:eastAsia="zh-CN"/>
+        </w:rPr>
+        <w:t>single-phase</w:t>
+      </w:r>
+      <w:r>
+        <w:rPr>
+          <w:szCs w:val="24"/>
+          <w:lang w:eastAsia="zh-CN"/>
+        </w:rPr>
+        <w:t xml:space="preserve"> conservation equations</w:t>
+      </w:r>
+      <w:r>
+        <w:rPr>
+          <w:szCs w:val="24"/>
+          <w:lang w:eastAsia="zh-CN"/>
+        </w:rPr>
+        <w:t>.</w:t>
+      </w:r>
+      <w:r>
+        <w:rPr>
           <w:szCs w:val="24"/>
           <w:lang w:eastAsia="zh-CN"/>
         </w:rPr>
@@ -370,17 +567,90 @@
       </w:r>
       <w:r>
         <w:rPr>
-          <w:i/>
-          <w:color w:val="000000"/>
-          <w:szCs w:val="24"/>
-          <w:lang w:eastAsia="zh-CN"/>
-        </w:rPr>
-        <w:t>What are you trying to do?</w:t>
-      </w:r>
-      <w:r>
-        <w:rPr>
-          <w:i/>
-          <w:color w:val="000000"/>
+          <w:szCs w:val="24"/>
+          <w:lang w:eastAsia="zh-CN"/>
+        </w:rPr>
+        <w:t xml:space="preserve">The </w:t>
+      </w:r>
+      <w:r>
+        <w:rPr>
+          <w:szCs w:val="24"/>
+          <w:lang w:eastAsia="zh-CN"/>
+        </w:rPr>
+        <w:t xml:space="preserve">formulation of the base equations as residuals allows the code to be run semi-implicitly or </w:t>
+      </w:r>
+      <w:r>
+        <w:rPr>
+          <w:szCs w:val="24"/>
+          <w:lang w:eastAsia="zh-CN"/>
+        </w:rPr>
+        <w:t>fully implicitly while clearly</w:t>
+      </w:r>
+      <w:r>
+        <w:rPr>
+          <w:szCs w:val="24"/>
+          <w:lang w:eastAsia="zh-CN"/>
+        </w:rPr>
+        <w:t xml:space="preserve"> defining the original </w:t>
+      </w:r>
+      <w:r>
+        <w:rPr>
+          <w:szCs w:val="24"/>
+          <w:lang w:eastAsia="zh-CN"/>
+        </w:rPr>
+        <w:t xml:space="preserve">conservation </w:t>
+      </w:r>
+      <w:r>
+        <w:rPr>
+          <w:szCs w:val="24"/>
+          <w:lang w:eastAsia="zh-CN"/>
+        </w:rPr>
+        <w:t>equations</w:t>
+      </w:r>
+      <w:r>
+        <w:rPr>
+          <w:szCs w:val="24"/>
+          <w:lang w:eastAsia="zh-CN"/>
+        </w:rPr>
+        <w:t xml:space="preserve">. </w:t>
+      </w:r>
+      <w:r>
+        <w:rPr>
+          <w:szCs w:val="24"/>
+          <w:lang w:eastAsia="zh-CN"/>
+        </w:rPr>
+        <w:t xml:space="preserve">The implicit solution of the code allows for greater accuracy, but also for increased computational speed. The transient terms in the conservation equations to zero, allowing for an exact solution of steady state conditions without the need to run a </w:t>
+      </w:r>
+      <w:r>
+        <w:rPr>
+          <w:szCs w:val="24"/>
+          <w:lang w:eastAsia="zh-CN"/>
+        </w:rPr>
+        <w:t xml:space="preserve">pseudo </w:t>
+      </w:r>
+      <w:r>
+        <w:rPr>
+          <w:szCs w:val="24"/>
+          <w:lang w:eastAsia="zh-CN"/>
+        </w:rPr>
+        <w:t xml:space="preserve">transient. </w:t>
+      </w:r>
+      <w:r>
+        <w:rPr>
+          <w:szCs w:val="24"/>
+          <w:lang w:eastAsia="zh-CN"/>
+        </w:rPr>
+        <w:t xml:space="preserve">This paper </w:t>
+      </w:r>
+      <w:r>
+        <w:rPr>
+          <w:szCs w:val="24"/>
+          <w:lang w:eastAsia="zh-CN"/>
+        </w:rPr>
+        <w:t>outlines</w:t>
+      </w:r>
+      <w:r>
+        <w:rPr>
           <w:szCs w:val="24"/>
           <w:lang w:eastAsia="zh-CN"/>
         </w:rPr>
@@ -388,17 +658,20 @@
       </w:r>
       <w:r>
         <w:rPr>
-          <w:i/>
-          <w:color w:val="000000"/>
-          <w:szCs w:val="24"/>
-          <w:lang w:eastAsia="zh-CN"/>
-        </w:rPr>
-        <w:t xml:space="preserve">Demonstrate the advantages of residual CTF </w:t>
-      </w:r>
-      <w:r>
-        <w:rPr>
-          <w:i/>
-          <w:color w:val="000000"/>
+          <w:szCs w:val="24"/>
+          <w:lang w:eastAsia="zh-CN"/>
+        </w:rPr>
+        <w:t xml:space="preserve">work to </w:t>
+      </w:r>
+      <w:r>
+        <w:rPr>
+          <w:szCs w:val="24"/>
+          <w:lang w:eastAsia="zh-CN"/>
+        </w:rPr>
+        <w:t>integrate</w:t>
+      </w:r>
+      <w:r>
+        <w:rPr>
           <w:szCs w:val="24"/>
           <w:lang w:eastAsia="zh-CN"/>
         </w:rPr>
@@ -406,450 +679,17 @@
       </w:r>
       <w:r>
         <w:rPr>
-          <w:color w:val="000000"/>
-          <w:szCs w:val="24"/>
-          <w:lang w:eastAsia="zh-CN"/>
-        </w:rPr>
-        <w:t xml:space="preserve">WC </w:t>
-      </w:r>
-      <w:r>
-        <w:rPr>
-          <w:color w:val="000000"/>
-          <w:szCs w:val="24"/>
-          <w:lang w:eastAsia="zh-CN"/>
-        </w:rPr>
-        <w:t>(19</w:t>
-      </w:r>
-      <w:r>
-        <w:rPr>
-          <w:color w:val="000000"/>
-          <w:szCs w:val="24"/>
-          <w:lang w:eastAsia="zh-CN"/>
-        </w:rPr>
-        <w:t>)</w:t>
-      </w:r>
-    </w:p>
-    <w:p>
-      <w:pPr>
-        <w:contextualSpacing/>
-        <w:jc w:val="both"/>
-        <w:rPr>
-          <w:color w:val="000000"/>
-          <w:szCs w:val="24"/>
-          <w:lang w:eastAsia="zh-CN"/>
-        </w:rPr>
-      </w:pPr>
-    </w:p>
-    <w:p>
-      <w:pPr>
-        <w:contextualSpacing/>
-        <w:jc w:val="both"/>
-        <w:rPr>
-          <w:color w:val="000000"/>
-          <w:szCs w:val="24"/>
-          <w:lang w:eastAsia="zh-CN"/>
-        </w:rPr>
-      </w:pPr>
-      <w:r>
-        <w:rPr>
-          <w:color w:val="000000"/>
-          <w:szCs w:val="24"/>
-          <w:lang w:eastAsia="zh-CN"/>
-        </w:rPr>
-        <w:t xml:space="preserve">Use the new 1D residual formulation of COBRA-TF to implicitly couple the solution of the solid and liquid equations. </w:t>
-      </w:r>
-    </w:p>
-    <w:p>
-      <w:pPr>
-        <w:contextualSpacing/>
-        <w:jc w:val="both"/>
-        <w:rPr>
-          <w:color w:val="000000"/>
-          <w:szCs w:val="24"/>
-          <w:lang w:eastAsia="zh-CN"/>
-        </w:rPr>
-      </w:pPr>
-    </w:p>
-    <w:p>
-      <w:pPr>
-        <w:contextualSpacing/>
-        <w:jc w:val="both"/>
-        <w:rPr>
-          <w:color w:val="000000"/>
-          <w:szCs w:val="24"/>
-          <w:lang w:eastAsia="zh-CN"/>
-        </w:rPr>
-      </w:pPr>
-      <w:r>
-        <w:rPr>
-          <w:color w:val="000000"/>
-          <w:szCs w:val="24"/>
-          <w:u w:val="single"/>
-          <w:lang w:eastAsia="zh-CN"/>
-        </w:rPr>
-        <w:t>Motivation:</w:t>
-      </w:r>
-      <w:r>
-        <w:rPr>
-          <w:color w:val="000000"/>
-          <w:szCs w:val="24"/>
-          <w:lang w:eastAsia="zh-CN"/>
-        </w:rPr>
-        <w:t xml:space="preserve"> </w:t>
-      </w:r>
-      <w:r>
-        <w:rPr>
-          <w:i/>
-          <w:color w:val="000000"/>
-          <w:szCs w:val="24"/>
-          <w:lang w:eastAsia="zh-CN"/>
-        </w:rPr>
-        <w:t>Why should I care?</w:t>
-      </w:r>
-      <w:r>
-        <w:rPr>
-          <w:i/>
-          <w:color w:val="000000"/>
-          <w:szCs w:val="24"/>
-          <w:lang w:eastAsia="zh-CN"/>
-        </w:rPr>
-        <w:t xml:space="preserve"> </w:t>
-      </w:r>
-      <w:r>
-        <w:rPr>
-          <w:color w:val="000000"/>
-          <w:szCs w:val="24"/>
-          <w:lang w:eastAsia="zh-CN"/>
-        </w:rPr>
-        <w:t xml:space="preserve">More accurate computation, but faster. </w:t>
-      </w:r>
-      <w:r>
-        <w:rPr>
-          <w:i/>
-          <w:color w:val="000000"/>
-          <w:szCs w:val="24"/>
-          <w:lang w:eastAsia="zh-CN"/>
-        </w:rPr>
-        <w:t xml:space="preserve"> </w:t>
-      </w:r>
-      <w:r>
-        <w:rPr>
-          <w:color w:val="000000"/>
-          <w:szCs w:val="24"/>
-          <w:lang w:eastAsia="zh-CN"/>
-        </w:rPr>
-        <w:t xml:space="preserve">WC </w:t>
-      </w:r>
-      <w:r>
-        <w:rPr>
-          <w:color w:val="000000"/>
-          <w:szCs w:val="24"/>
-          <w:lang w:eastAsia="zh-CN"/>
-        </w:rPr>
-        <w:t>(126</w:t>
-      </w:r>
-      <w:r>
-        <w:rPr>
-          <w:color w:val="000000"/>
-          <w:szCs w:val="24"/>
-          <w:lang w:eastAsia="zh-CN"/>
-        </w:rPr>
-        <w:t>)</w:t>
-      </w:r>
-      <w:r>
-        <w:rPr>
-          <w:color w:val="000000"/>
-          <w:szCs w:val="24"/>
-          <w:lang w:eastAsia="zh-CN"/>
-        </w:rPr>
-        <w:t xml:space="preserve"> </w:t>
-      </w:r>
-    </w:p>
-    <w:p>
-      <w:pPr>
-        <w:contextualSpacing/>
-        <w:jc w:val="both"/>
-        <w:rPr>
-          <w:color w:val="000000"/>
-          <w:szCs w:val="24"/>
-          <w:lang w:eastAsia="zh-CN"/>
-        </w:rPr>
-      </w:pPr>
-    </w:p>
-    <w:p>
-      <w:pPr>
-        <w:contextualSpacing/>
-        <w:jc w:val="both"/>
-        <w:rPr>
-          <w:color w:val="000000"/>
-          <w:szCs w:val="24"/>
-          <w:lang w:eastAsia="zh-CN"/>
-        </w:rPr>
-      </w:pPr>
-      <w:r>
-        <w:rPr>
-          <w:color w:val="000000"/>
-          <w:szCs w:val="24"/>
-          <w:lang w:eastAsia="zh-CN"/>
-        </w:rPr>
-        <w:t xml:space="preserve">A fully implicit coupling </w:t>
-      </w:r>
-      <w:r>
-        <w:rPr>
-          <w:color w:val="000000"/>
-          <w:szCs w:val="24"/>
-          <w:lang w:eastAsia="zh-CN"/>
-        </w:rPr>
-        <w:t xml:space="preserve">computes more accurate results that the explicit coupling. For large power excursions, there should be greater stability in a fully implicit coupling between the solid and liquid mediums. </w:t>
-      </w:r>
-      <w:r>
-        <w:rPr>
-          <w:color w:val="000000"/>
-          <w:szCs w:val="24"/>
-          <w:lang w:eastAsia="zh-CN"/>
-        </w:rPr>
-        <w:t xml:space="preserve">Further more, </w:t>
-      </w:r>
-      <w:r>
-        <w:rPr>
-          <w:color w:val="000000"/>
-          <w:szCs w:val="24"/>
-          <w:lang w:eastAsia="zh-CN"/>
-        </w:rPr>
-        <w:t>the inner iterations should be allow for larger num</w:t>
-      </w:r>
-      <w:r>
-        <w:rPr>
-          <w:color w:val="000000"/>
-          <w:szCs w:val="24"/>
-          <w:lang w:eastAsia="zh-CN"/>
-        </w:rPr>
-        <w:t xml:space="preserve">erical time steps </w:t>
-      </w:r>
-      <w:r>
-        <w:rPr>
-          <w:color w:val="000000"/>
-          <w:szCs w:val="24"/>
-          <w:lang w:eastAsia="zh-CN"/>
-        </w:rPr>
-        <w:t>while keeping a high level of</w:t>
-      </w:r>
-      <w:r>
-        <w:rPr>
-          <w:color w:val="000000"/>
-          <w:szCs w:val="24"/>
-          <w:lang w:eastAsia="zh-CN"/>
-        </w:rPr>
-        <w:t xml:space="preserve"> accuracy. </w:t>
-      </w:r>
-      <w:r>
-        <w:rPr>
-          <w:color w:val="000000"/>
-          <w:szCs w:val="24"/>
-          <w:lang w:eastAsia="zh-CN"/>
-        </w:rPr>
-        <w:t xml:space="preserve">The </w:t>
-      </w:r>
-      <w:r>
-        <w:rPr>
-          <w:color w:val="000000"/>
-          <w:szCs w:val="24"/>
-          <w:lang w:eastAsia="zh-CN"/>
-        </w:rPr>
-        <w:t>inclusion of the solid energy equ</w:t>
-      </w:r>
-      <w:r>
-        <w:rPr>
-          <w:color w:val="000000"/>
-          <w:szCs w:val="24"/>
-          <w:lang w:eastAsia="zh-CN"/>
-        </w:rPr>
-        <w:t>ations into the Jacobian matrix increases the percent</w:t>
-      </w:r>
-      <w:r>
-        <w:rPr>
-          <w:color w:val="000000"/>
-          <w:szCs w:val="24"/>
-          <w:lang w:eastAsia="zh-CN"/>
-        </w:rPr>
-        <w:t>age</w:t>
-      </w:r>
-      <w:r>
-        <w:rPr>
-          <w:color w:val="000000"/>
-          <w:szCs w:val="24"/>
-          <w:lang w:eastAsia="zh-CN"/>
-        </w:rPr>
-        <w:t xml:space="preserve"> of the code that was parall</w:t>
-      </w:r>
-      <w:r>
-        <w:rPr>
-          <w:color w:val="000000"/>
-          <w:szCs w:val="24"/>
-          <w:lang w:eastAsia="zh-CN"/>
-        </w:rPr>
-        <w:t>el</w:t>
-      </w:r>
-      <w:r>
-        <w:rPr>
-          <w:color w:val="000000"/>
-          <w:szCs w:val="24"/>
-          <w:lang w:eastAsia="zh-CN"/>
-        </w:rPr>
-        <w:t xml:space="preserve">izable. </w:t>
-      </w:r>
-      <w:r>
-        <w:rPr>
-          <w:color w:val="000000"/>
-          <w:szCs w:val="24"/>
-          <w:lang w:eastAsia="zh-CN"/>
-        </w:rPr>
-        <w:t xml:space="preserve">The residual formulation will make the code easier to read, and </w:t>
-      </w:r>
-      <w:r>
-        <w:rPr>
-          <w:color w:val="000000"/>
-          <w:szCs w:val="24"/>
-          <w:lang w:eastAsia="zh-CN"/>
-        </w:rPr>
-        <w:t xml:space="preserve">more accurately quantify the </w:t>
-      </w:r>
-      <w:r>
-        <w:rPr>
-          <w:color w:val="000000"/>
-          <w:szCs w:val="24"/>
-          <w:lang w:eastAsia="zh-CN"/>
-        </w:rPr>
-        <w:t>convergence of the sol</w:t>
-      </w:r>
-      <w:r>
-        <w:rPr>
-          <w:color w:val="000000"/>
-          <w:szCs w:val="24"/>
-          <w:lang w:eastAsia="zh-CN"/>
-        </w:rPr>
-        <w:t>ution method.</w:t>
-      </w:r>
-      <w:r>
-        <w:rPr>
-          <w:color w:val="000000"/>
-          <w:szCs w:val="24"/>
-          <w:lang w:eastAsia="zh-CN"/>
-        </w:rPr>
-        <w:t xml:space="preserve"> </w:t>
-      </w:r>
-      <w:r>
-        <w:rPr>
-          <w:color w:val="000000"/>
-          <w:szCs w:val="24"/>
-          <w:lang w:eastAsia="zh-CN"/>
-        </w:rPr>
-        <w:t xml:space="preserve">This will help in exposing parameters for validation and uncertainty quantification (VUQ). </w:t>
-      </w:r>
-      <w:r>
-        <w:rPr>
-          <w:color w:val="000000"/>
-          <w:szCs w:val="24"/>
-          <w:lang w:eastAsia="zh-CN"/>
-        </w:rPr>
-        <w:t xml:space="preserve">The inclusion of the solid equations into the Jacobian matrix might make COBRA-TF to </w:t>
-      </w:r>
-      <w:r>
-        <w:rPr>
-          <w:color w:val="000000"/>
-          <w:szCs w:val="24"/>
-          <w:lang w:eastAsia="zh-CN"/>
-        </w:rPr>
-        <w:t xml:space="preserve">better couple to other nuclear engineering computer codes. </w:t>
-      </w:r>
-    </w:p>
-    <w:p>
-      <w:pPr>
-        <w:contextualSpacing/>
-        <w:jc w:val="both"/>
-        <w:rPr>
-          <w:color w:val="000000"/>
-          <w:szCs w:val="24"/>
-          <w:lang w:eastAsia="zh-CN"/>
-        </w:rPr>
-      </w:pPr>
-    </w:p>
-    <w:p>
-      <w:pPr>
-        <w:contextualSpacing/>
-        <w:jc w:val="both"/>
-        <w:rPr>
-          <w:color w:val="000000"/>
-          <w:szCs w:val="24"/>
-          <w:lang w:eastAsia="zh-CN"/>
-        </w:rPr>
-      </w:pPr>
-      <w:r>
-        <w:rPr>
-          <w:color w:val="000000"/>
-          <w:szCs w:val="24"/>
-          <w:u w:val="single"/>
-          <w:lang w:eastAsia="zh-CN"/>
-        </w:rPr>
-        <w:t>Background:</w:t>
-      </w:r>
-      <w:r>
-        <w:rPr>
-          <w:color w:val="000000"/>
-          <w:szCs w:val="24"/>
-          <w:lang w:eastAsia="zh-CN"/>
-        </w:rPr>
-        <w:t xml:space="preserve"> </w:t>
-      </w:r>
-      <w:r>
-        <w:rPr>
-          <w:i/>
-          <w:color w:val="000000"/>
-          <w:szCs w:val="24"/>
-          <w:lang w:eastAsia="zh-CN"/>
-        </w:rPr>
-        <w:t>What is COBRA-TF and how does it work currently?</w:t>
-      </w:r>
-      <w:r>
-        <w:rPr>
-          <w:i/>
-          <w:color w:val="000000"/>
-          <w:szCs w:val="24"/>
-          <w:lang w:eastAsia="zh-CN"/>
-        </w:rPr>
-        <w:t xml:space="preserve"> </w:t>
-      </w:r>
-      <w:r>
-        <w:rPr>
-          <w:color w:val="000000"/>
-          <w:szCs w:val="24"/>
-          <w:lang w:eastAsia="zh-CN"/>
-        </w:rPr>
-        <w:t xml:space="preserve">WC </w:t>
-      </w:r>
-      <w:r>
-        <w:rPr>
-          <w:color w:val="000000"/>
-          <w:szCs w:val="24"/>
-          <w:lang w:eastAsia="zh-CN"/>
-        </w:rPr>
-        <w:t>(</w:t>
-      </w:r>
-      <w:r>
-        <w:rPr>
-          <w:color w:val="000000"/>
-          <w:szCs w:val="24"/>
-          <w:lang w:eastAsia="zh-CN"/>
-        </w:rPr>
-        <w:t>84</w:t>
-      </w:r>
-      <w:r>
-        <w:rPr>
-          <w:color w:val="000000"/>
-          <w:szCs w:val="24"/>
-          <w:lang w:eastAsia="zh-CN"/>
-        </w:rPr>
-        <w:t>)</w:t>
+          <w:szCs w:val="24"/>
+          <w:lang w:eastAsia="zh-CN"/>
+        </w:rPr>
+        <w:t>1D solid conduction equation</w:t>
+      </w:r>
+      <w:r>
+        <w:rPr>
+          <w:szCs w:val="24"/>
+          <w:lang w:eastAsia="zh-CN"/>
+        </w:rPr>
+        <w:t xml:space="preserve">s into the residual formulation. </w:t>
       </w:r>
     </w:p>
     <w:p>
@@ -878,6 +718,13 @@
           <w:szCs w:val="24"/>
           <w:lang w:eastAsia="zh-CN"/>
         </w:rPr>
+        <w:t xml:space="preserve">Currently, </w:t>
+      </w:r>
+      <w:r>
+        <w:rPr>
+          <w:szCs w:val="24"/>
+          <w:lang w:eastAsia="zh-CN"/>
+        </w:rPr>
         <w:t>COBRA-TF</w:t>
       </w:r>
       <w:r>
@@ -892,7 +739,21 @@
           <w:szCs w:val="24"/>
           <w:lang w:eastAsia="zh-CN"/>
         </w:rPr>
-        <w:t>solves 8 conservation equations for liquid, entrained droplet, and vapor phases of water boiling within the rod structure of a LWR reactor core. Currently, the conservation equations analytically</w:t>
+        <w:t xml:space="preserve">solves 8 conservation equations for liquid, entrained droplet, and vapor phases of water boiling within the rod structure of a LWR reactor core. </w:t>
+      </w:r>
+      <w:r>
+        <w:rPr>
+          <w:szCs w:val="24"/>
+          <w:lang w:eastAsia="zh-CN"/>
+        </w:rPr>
+        <w:t>T</w:t>
+      </w:r>
+      <w:r>
+        <w:rPr>
+          <w:szCs w:val="24"/>
+          <w:lang w:eastAsia="zh-CN"/>
+        </w:rPr>
+        <w:t>he conservation equations analytically</w:t>
       </w:r>
       <w:r>
         <w:rPr>
@@ -913,21 +774,35 @@
           <w:szCs w:val="24"/>
           <w:lang w:eastAsia="zh-CN"/>
         </w:rPr>
-        <w:t xml:space="preserve"> The solid equations are then implicitly solved for using the results back solved from the solution of the pressure matrix. </w:t>
-      </w:r>
-      <w:r>
-        <w:rPr>
-          <w:szCs w:val="24"/>
-          <w:lang w:eastAsia="zh-CN"/>
-        </w:rPr>
-        <w:t>The pressure matrix has the option to be solved using</w:t>
-      </w:r>
-      <w:r>
-        <w:rPr>
-          <w:szCs w:val="24"/>
-          <w:lang w:eastAsia="zh-CN"/>
-        </w:rPr>
-        <w:t xml:space="preserve"> PETSC for parallel computation, but the solid equations must be solved in serial. </w:t>
+        <w:t xml:space="preserve">The enthalpy and velocity are then back solved from the solution of the pressure matrix. </w:t>
+      </w:r>
+      <w:r>
+        <w:rPr>
+          <w:szCs w:val="24"/>
+          <w:lang w:eastAsia="zh-CN"/>
+        </w:rPr>
+        <w:t>The solid equations are then implicitly solved using</w:t>
+      </w:r>
+      <w:r>
+        <w:rPr>
+          <w:szCs w:val="24"/>
+          <w:lang w:eastAsia="zh-CN"/>
+        </w:rPr>
+        <w:t xml:space="preserve"> these values</w:t>
+      </w:r>
+      <w:r>
+        <w:rPr>
+          <w:szCs w:val="24"/>
+          <w:lang w:eastAsia="zh-CN"/>
+        </w:rPr>
+        <w:t xml:space="preserve">. </w:t>
+      </w:r>
+      <w:r>
+        <w:rPr>
+          <w:szCs w:val="24"/>
+          <w:lang w:eastAsia="zh-CN"/>
+        </w:rPr>
+        <w:t xml:space="preserve">Since the liquid solution is solved independent of the solid solution, the solid and liquid equations are explicitly coupled. </w:t>
       </w:r>
     </w:p>
     <w:p>
@@ -954,26 +829,9 @@
       <w:r>
         <w:rPr>
           <w:szCs w:val="24"/>
-          <w:u w:val="single"/>
-          <w:lang w:eastAsia="zh-CN"/>
-        </w:rPr>
-        <w:t xml:space="preserve">Technical </w:t>
-      </w:r>
-      <w:r>
-        <w:rPr>
-          <w:szCs w:val="24"/>
-          <w:u w:val="single"/>
-          <w:lang w:eastAsia="zh-CN"/>
-        </w:rPr>
-        <w:t>Approach</w:t>
-      </w:r>
-      <w:r>
-        <w:rPr>
-          <w:szCs w:val="24"/>
-          <w:u w:val="single"/>
-          <w:lang w:eastAsia="zh-CN"/>
-        </w:rPr>
-        <w:t>:</w:t>
+          <w:lang w:eastAsia="zh-CN"/>
+        </w:rPr>
+        <w:t>The residual formulation of COBRA-TF re-writes the</w:t>
       </w:r>
       <w:r>
         <w:rPr>
@@ -984,39 +842,106 @@
       </w:r>
       <w:r>
         <w:rPr>
-          <w:i/>
-          <w:szCs w:val="24"/>
-          <w:lang w:eastAsia="zh-CN"/>
-        </w:rPr>
-        <w:t xml:space="preserve">How </w:t>
-      </w:r>
-      <w:r>
-        <w:rPr>
-          <w:i/>
-          <w:szCs w:val="24"/>
-          <w:lang w:eastAsia="zh-CN"/>
-        </w:rPr>
-        <w:t>did you accomplish your objective</w:t>
-      </w:r>
-      <w:r>
-        <w:rPr>
-          <w:i/>
-          <w:szCs w:val="24"/>
-          <w:lang w:eastAsia="zh-CN"/>
-        </w:rPr>
-        <w:t>?</w:t>
-      </w:r>
-      <w:r>
-        <w:rPr>
-          <w:color w:val="000000"/>
-          <w:szCs w:val="24"/>
-          <w:lang w:eastAsia="zh-CN"/>
-        </w:rPr>
-        <w:t xml:space="preserve"> WC</w:t>
-      </w:r>
-      <w:r>
-        <w:rPr>
-          <w:i/>
+          <w:szCs w:val="24"/>
+          <w:lang w:eastAsia="zh-CN"/>
+        </w:rPr>
+        <w:t xml:space="preserve">1D </w:t>
+      </w:r>
+      <w:proofErr w:type="gramStart"/>
+      <w:r>
+        <w:rPr>
+          <w:szCs w:val="24"/>
+          <w:lang w:eastAsia="zh-CN"/>
+        </w:rPr>
+        <w:t>single phase</w:t>
+      </w:r>
+      <w:proofErr w:type="gramEnd"/>
+      <w:r>
+        <w:rPr>
+          <w:szCs w:val="24"/>
+          <w:lang w:eastAsia="zh-CN"/>
+        </w:rPr>
+        <w:t xml:space="preserve"> equations in residual form as independent functions. The residual variables that are to be solved for are pr</w:t>
+      </w:r>
+      <w:r>
+        <w:rPr>
+          <w:szCs w:val="24"/>
+          <w:lang w:eastAsia="zh-CN"/>
+        </w:rPr>
+        <w:t xml:space="preserve">essure, enthalpy, and velocity. </w:t>
+      </w:r>
+      <w:r>
+        <w:rPr>
+          <w:szCs w:val="24"/>
+          <w:lang w:eastAsia="zh-CN"/>
+        </w:rPr>
+        <w:t xml:space="preserve">The </w:t>
+      </w:r>
+      <w:r>
+        <w:rPr>
+          <w:szCs w:val="24"/>
+          <w:lang w:eastAsia="zh-CN"/>
+        </w:rPr>
+        <w:t>j</w:t>
+      </w:r>
+      <w:r>
+        <w:rPr>
+          <w:szCs w:val="24"/>
+          <w:lang w:eastAsia="zh-CN"/>
+        </w:rPr>
+        <w:t xml:space="preserve">acobian matrix is </w:t>
+      </w:r>
+      <w:r>
+        <w:rPr>
+          <w:szCs w:val="24"/>
+          <w:lang w:eastAsia="zh-CN"/>
+        </w:rPr>
+        <w:t xml:space="preserve">computed numerically using these functions, and is then </w:t>
+      </w:r>
+      <w:r>
+        <w:rPr>
+          <w:szCs w:val="24"/>
+          <w:lang w:eastAsia="zh-CN"/>
+        </w:rPr>
+        <w:t>handed over to PETSC</w:t>
+      </w:r>
+      <w:r>
+        <w:rPr>
+          <w:szCs w:val="24"/>
+          <w:lang w:eastAsia="zh-CN"/>
+        </w:rPr>
+        <w:t xml:space="preserve"> to be solved. </w:t>
+      </w:r>
+      <w:r>
+        <w:rPr>
+          <w:szCs w:val="24"/>
+          <w:lang w:eastAsia="zh-CN"/>
+        </w:rPr>
+        <w:t xml:space="preserve">The </w:t>
+      </w:r>
+      <w:r>
+        <w:rPr>
+          <w:szCs w:val="24"/>
+          <w:lang w:eastAsia="zh-CN"/>
+        </w:rPr>
+        <w:t xml:space="preserve">solid </w:t>
+      </w:r>
+      <w:r>
+        <w:rPr>
+          <w:szCs w:val="24"/>
+          <w:lang w:eastAsia="zh-CN"/>
+        </w:rPr>
+        <w:t>conduction equations</w:t>
+      </w:r>
+      <w:r>
+        <w:rPr>
+          <w:szCs w:val="24"/>
+          <w:lang w:eastAsia="zh-CN"/>
+        </w:rPr>
+        <w:t xml:space="preserve"> are represented as another</w:t>
+      </w:r>
+      <w:r>
+        <w:rPr>
           <w:szCs w:val="24"/>
           <w:lang w:eastAsia="zh-CN"/>
         </w:rPr>
@@ -1027,184 +952,49 @@
           <w:szCs w:val="24"/>
           <w:lang w:eastAsia="zh-CN"/>
         </w:rPr>
-        <w:t>(</w:t>
-      </w:r>
-      <w:r>
-        <w:rPr>
-          <w:szCs w:val="24"/>
-          <w:lang w:eastAsia="zh-CN"/>
-        </w:rPr>
-        <w:t>178</w:t>
-      </w:r>
-      <w:r>
-        <w:rPr>
-          <w:szCs w:val="24"/>
-          <w:lang w:eastAsia="zh-CN"/>
-        </w:rPr>
-        <w:t>)</w:t>
-      </w:r>
-    </w:p>
-    <w:p>
-      <w:pPr>
-        <w:widowControl w:val="0"/>
-        <w:overflowPunct/>
-        <w:textAlignment w:val="auto"/>
-        <w:rPr>
-          <w:szCs w:val="24"/>
-          <w:lang w:eastAsia="zh-CN"/>
-        </w:rPr>
-      </w:pPr>
-    </w:p>
-    <w:p>
-      <w:pPr>
-        <w:widowControl w:val="0"/>
-        <w:overflowPunct/>
-        <w:textAlignment w:val="auto"/>
-        <w:rPr>
-          <w:szCs w:val="24"/>
-          <w:lang w:eastAsia="zh-CN"/>
-        </w:rPr>
-      </w:pPr>
-      <w:r>
-        <w:rPr>
-          <w:szCs w:val="24"/>
-          <w:lang w:eastAsia="zh-CN"/>
-        </w:rPr>
-        <w:t xml:space="preserve">The current version of the residual formulation of COBRA-TF is currently 1D single phase. The </w:t>
-      </w:r>
-      <w:r>
-        <w:rPr>
-          <w:szCs w:val="24"/>
-          <w:lang w:eastAsia="zh-CN"/>
-        </w:rPr>
-        <w:t xml:space="preserve">liquid mass, momentum, and energy </w:t>
-      </w:r>
-      <w:r>
-        <w:rPr>
-          <w:szCs w:val="24"/>
-          <w:lang w:eastAsia="zh-CN"/>
-        </w:rPr>
-        <w:t>conservation equations are</w:t>
-      </w:r>
-      <w:r>
-        <w:rPr>
-          <w:szCs w:val="24"/>
-          <w:lang w:eastAsia="zh-CN"/>
-        </w:rPr>
-        <w:t xml:space="preserve"> written in a residual form</w:t>
-      </w:r>
-      <w:r>
-        <w:rPr>
-          <w:szCs w:val="24"/>
-          <w:lang w:eastAsia="zh-CN"/>
-        </w:rPr>
-        <w:t xml:space="preserve"> as </w:t>
-      </w:r>
-      <w:r>
-        <w:rPr>
-          <w:szCs w:val="24"/>
-          <w:lang w:eastAsia="zh-CN"/>
-        </w:rPr>
-        <w:lastRenderedPageBreak/>
-        <w:t xml:space="preserve">independent functions. </w:t>
-      </w:r>
-      <w:r>
-        <w:rPr>
-          <w:szCs w:val="24"/>
-          <w:lang w:eastAsia="zh-CN"/>
-        </w:rPr>
-        <w:t xml:space="preserve">The residual variables that are to </w:t>
-      </w:r>
-      <w:r>
-        <w:rPr>
-          <w:szCs w:val="24"/>
-          <w:lang w:eastAsia="zh-CN"/>
-        </w:rPr>
-        <w:t xml:space="preserve">be </w:t>
-      </w:r>
-      <w:r>
-        <w:rPr>
-          <w:szCs w:val="24"/>
-          <w:lang w:eastAsia="zh-CN"/>
-        </w:rPr>
-        <w:t xml:space="preserve">solved for are pressure, enthalpy, and velocity. </w:t>
-      </w:r>
-      <w:r>
-        <w:rPr>
-          <w:szCs w:val="24"/>
-          <w:lang w:eastAsia="zh-CN"/>
-        </w:rPr>
-        <w:t xml:space="preserve">The </w:t>
-      </w:r>
-      <w:r>
-        <w:rPr>
-          <w:szCs w:val="24"/>
-          <w:lang w:eastAsia="zh-CN"/>
-        </w:rPr>
-        <w:t>Jacobian matrix is the partial derivative of each</w:t>
-      </w:r>
-      <w:r>
-        <w:rPr>
-          <w:szCs w:val="24"/>
-          <w:lang w:eastAsia="zh-CN"/>
-        </w:rPr>
-        <w:t xml:space="preserve"> residual function with respect to each residual variable. </w:t>
-      </w:r>
-      <w:r>
-        <w:rPr>
-          <w:szCs w:val="24"/>
-          <w:lang w:eastAsia="zh-CN"/>
-        </w:rPr>
-        <w:t xml:space="preserve">This partial derivative can be calculated numerically by perturbing the residual variable. </w:t>
-      </w:r>
-      <w:r>
-        <w:rPr>
-          <w:szCs w:val="24"/>
-          <w:lang w:eastAsia="zh-CN"/>
-        </w:rPr>
-        <w:t xml:space="preserve">Since the system </w:t>
-      </w:r>
-      <w:r>
-        <w:rPr>
-          <w:szCs w:val="24"/>
-          <w:lang w:eastAsia="zh-CN"/>
-        </w:rPr>
-        <w:t xml:space="preserve">is </w:t>
-      </w:r>
-      <w:r>
-        <w:rPr>
-          <w:szCs w:val="24"/>
-          <w:lang w:eastAsia="zh-CN"/>
-        </w:rPr>
-        <w:t xml:space="preserve">linear, the solution </w:t>
-      </w:r>
-      <w:r>
-        <w:rPr>
-          <w:szCs w:val="24"/>
-          <w:lang w:eastAsia="zh-CN"/>
-        </w:rPr>
-        <w:t>is</w:t>
-      </w:r>
-      <w:r>
-        <w:rPr>
-          <w:szCs w:val="24"/>
-          <w:lang w:eastAsia="zh-CN"/>
-        </w:rPr>
-        <w:t xml:space="preserve"> exact. </w:t>
-      </w:r>
-      <w:r>
-        <w:rPr>
-          <w:szCs w:val="24"/>
-          <w:lang w:eastAsia="zh-CN"/>
-        </w:rPr>
-        <w:t>A list of all of the residual variables and equations are built for each location in the domain. The Jacobian Matrix is then built by looping over th</w:t>
-      </w:r>
-      <w:r>
-        <w:rPr>
-          <w:szCs w:val="24"/>
-          <w:lang w:eastAsia="zh-CN"/>
-        </w:rPr>
-        <w:t>ese 2 lists using nested loops.</w:t>
+        <w:t xml:space="preserve">residual </w:t>
+      </w:r>
+      <w:r>
+        <w:rPr>
+          <w:szCs w:val="24"/>
+          <w:lang w:eastAsia="zh-CN"/>
+        </w:rPr>
+        <w:t>function</w:t>
+      </w:r>
+      <w:r>
+        <w:rPr>
+          <w:szCs w:val="24"/>
+          <w:lang w:eastAsia="zh-CN"/>
+        </w:rPr>
+        <w:t xml:space="preserve">, paired with the extra residual variable solid temperature. </w:t>
+      </w:r>
+      <w:r>
+        <w:rPr>
+          <w:szCs w:val="24"/>
+          <w:lang w:eastAsia="zh-CN"/>
+        </w:rPr>
+        <w:t xml:space="preserve">The liquid </w:t>
+      </w:r>
+      <w:r>
+        <w:rPr>
+          <w:szCs w:val="24"/>
+          <w:lang w:eastAsia="zh-CN"/>
+        </w:rPr>
+        <w:t>residuals</w:t>
+      </w:r>
+      <w:r>
+        <w:rPr>
+          <w:szCs w:val="24"/>
+          <w:lang w:eastAsia="zh-CN"/>
+        </w:rPr>
+        <w:t xml:space="preserve"> are applied at </w:t>
+      </w:r>
+      <w:r>
+        <w:rPr>
+          <w:szCs w:val="24"/>
+          <w:lang w:eastAsia="zh-CN"/>
+        </w:rPr>
+        <w:t>the location of each</w:t>
       </w:r>
       <w:r>
         <w:rPr>
@@ -1218,58 +1008,21 @@
           <w:szCs w:val="24"/>
           <w:lang w:eastAsia="zh-CN"/>
         </w:rPr>
-        <w:t xml:space="preserve">To include 1D conduction into the Jacobian Matrix, a residual function and variable for each solid node position just need to be appended to this process. </w:t>
-      </w:r>
-      <w:r>
-        <w:rPr>
-          <w:szCs w:val="24"/>
-          <w:lang w:eastAsia="zh-CN"/>
-        </w:rPr>
-        <w:t>While the liquid solution can be either</w:t>
-      </w:r>
-      <w:r>
-        <w:rPr>
-          <w:szCs w:val="24"/>
-          <w:lang w:eastAsia="zh-CN"/>
-        </w:rPr>
-        <w:t xml:space="preserve"> semi-implicit or fully implicit, the heat conduction is always fully implicit. The </w:t>
-      </w:r>
-      <w:r>
-        <w:rPr>
-          <w:szCs w:val="24"/>
-          <w:lang w:eastAsia="zh-CN"/>
-        </w:rPr>
-        <w:t xml:space="preserve">coupling between the solid and liquid sections of the Jacobian matrix can be made explicit or implicit. </w:t>
-      </w:r>
-    </w:p>
-    <w:p>
-      <w:pPr>
-        <w:widowControl w:val="0"/>
-        <w:overflowPunct/>
-        <w:textAlignment w:val="auto"/>
-        <w:rPr>
-          <w:szCs w:val="24"/>
-          <w:lang w:eastAsia="zh-CN"/>
-        </w:rPr>
-      </w:pPr>
-    </w:p>
-    <w:p>
-      <w:pPr>
-        <w:widowControl w:val="0"/>
-        <w:overflowPunct/>
-        <w:textAlignment w:val="auto"/>
-        <w:rPr>
-          <w:szCs w:val="24"/>
-          <w:lang w:eastAsia="zh-CN"/>
-        </w:rPr>
-      </w:pPr>
-      <w:r>
-        <w:rPr>
-          <w:szCs w:val="24"/>
-          <w:u w:val="single"/>
-          <w:lang w:eastAsia="zh-CN"/>
-        </w:rPr>
-        <w:t>Outcomes:</w:t>
+        <w:t xml:space="preserve">liquid cell, and the solid residuals at the location of each solid node. </w:t>
+      </w:r>
+      <w:r>
+        <w:rPr>
+          <w:szCs w:val="24"/>
+          <w:lang w:eastAsia="zh-CN"/>
+        </w:rPr>
+        <w:t xml:space="preserve">This builds one jacobian matrix, </w:t>
+      </w:r>
+      <w:r>
+        <w:rPr>
+          <w:szCs w:val="24"/>
+          <w:lang w:eastAsia="zh-CN"/>
+        </w:rPr>
+        <w:t>and</w:t>
       </w:r>
       <w:r>
         <w:rPr>
@@ -1280,143 +1033,62 @@
       </w:r>
       <w:r>
         <w:rPr>
-          <w:i/>
-          <w:szCs w:val="24"/>
-          <w:lang w:eastAsia="zh-CN"/>
-        </w:rPr>
-        <w:t>What was the result? Did you meet your objective?</w:t>
-      </w:r>
-      <w:r>
-        <w:rPr>
-          <w:color w:val="000000"/>
-          <w:szCs w:val="24"/>
-          <w:lang w:eastAsia="zh-CN"/>
-        </w:rPr>
-        <w:t xml:space="preserve"> WC</w:t>
-      </w:r>
-      <w:r>
-        <w:rPr>
-          <w:i/>
-          <w:szCs w:val="24"/>
-          <w:lang w:eastAsia="zh-CN"/>
-        </w:rPr>
-        <w:t xml:space="preserve"> </w:t>
-      </w:r>
-      <w:r>
-        <w:rPr>
-          <w:szCs w:val="24"/>
-          <w:lang w:eastAsia="zh-CN"/>
-        </w:rPr>
-        <w:t>(0)</w:t>
-      </w:r>
-    </w:p>
-    <w:p>
-      <w:pPr>
-        <w:contextualSpacing/>
-        <w:jc w:val="both"/>
-        <w:rPr>
-          <w:color w:val="000000"/>
-          <w:szCs w:val="24"/>
-          <w:lang w:eastAsia="zh-CN"/>
-        </w:rPr>
-      </w:pPr>
-    </w:p>
-    <w:p>
-      <w:pPr>
-        <w:contextualSpacing/>
-        <w:jc w:val="both"/>
-        <w:rPr>
-          <w:color w:val="000000"/>
-          <w:szCs w:val="24"/>
-          <w:lang w:eastAsia="zh-CN"/>
-        </w:rPr>
-      </w:pPr>
-      <w:r>
-        <w:rPr>
-          <w:color w:val="000000"/>
-          <w:szCs w:val="24"/>
-          <w:u w:val="single"/>
-          <w:lang w:eastAsia="zh-CN"/>
-        </w:rPr>
-        <w:t>Total:</w:t>
-      </w:r>
-      <w:r>
-        <w:rPr>
-          <w:color w:val="000000"/>
-          <w:szCs w:val="24"/>
-          <w:lang w:eastAsia="zh-CN"/>
-        </w:rPr>
-        <w:t xml:space="preserve"> (</w:t>
-      </w:r>
-      <w:r>
-        <w:rPr>
-          <w:color w:val="000000"/>
-          <w:szCs w:val="24"/>
-          <w:lang w:eastAsia="zh-CN"/>
-        </w:rPr>
-        <w:t>407</w:t>
-      </w:r>
-      <w:r>
-        <w:rPr>
-          <w:color w:val="000000"/>
-          <w:szCs w:val="24"/>
-          <w:lang w:eastAsia="zh-CN"/>
-        </w:rPr>
-        <w:t>/4</w:t>
-      </w:r>
-      <w:r>
-        <w:rPr>
-          <w:color w:val="000000"/>
-          <w:szCs w:val="24"/>
-          <w:lang w:eastAsia="zh-CN"/>
-        </w:rPr>
-        <w:t>00</w:t>
-      </w:r>
-      <w:r>
-        <w:rPr>
-          <w:color w:val="000000"/>
-          <w:szCs w:val="24"/>
-          <w:lang w:eastAsia="zh-CN"/>
-        </w:rPr>
-        <w:t>=</w:t>
-      </w:r>
-      <w:r>
-        <w:rPr>
-          <w:color w:val="000000"/>
-          <w:szCs w:val="24"/>
-          <w:lang w:eastAsia="zh-CN"/>
-        </w:rPr>
-        <w:t>101.75</w:t>
+          <w:szCs w:val="24"/>
+          <w:lang w:eastAsia="zh-CN"/>
+        </w:rPr>
+        <w:t xml:space="preserve">the solid and liquid equations </w:t>
+      </w:r>
+      <w:r>
+        <w:rPr>
+          <w:szCs w:val="24"/>
+          <w:lang w:eastAsia="zh-CN"/>
+        </w:rPr>
+        <w:t xml:space="preserve">can </w:t>
+      </w:r>
+      <w:r>
+        <w:rPr>
+          <w:szCs w:val="24"/>
+          <w:lang w:eastAsia="zh-CN"/>
+        </w:rPr>
+        <w:t xml:space="preserve">be explicitly or </w:t>
+      </w:r>
+      <w:r>
+        <w:rPr>
+          <w:szCs w:val="24"/>
+          <w:lang w:eastAsia="zh-CN"/>
+        </w:rPr>
+        <w:t>implicitly</w:t>
       </w:r>
       <w:bookmarkStart w:id="0" w:name="_GoBack"/>
       <w:bookmarkEnd w:id="0"/>
       <w:r>
         <w:rPr>
-          <w:color w:val="000000"/>
-          <w:szCs w:val="24"/>
-          <w:lang w:eastAsia="zh-CN"/>
-        </w:rPr>
-        <w:t>%</w:t>
-      </w:r>
-      <w:r>
-        <w:rPr>
-          <w:color w:val="000000"/>
-          <w:szCs w:val="24"/>
-          <w:lang w:eastAsia="zh-CN"/>
-        </w:rPr>
-        <w:t>)</w:t>
-      </w:r>
-    </w:p>
-    <w:p>
-      <w:pPr>
-        <w:contextualSpacing/>
-        <w:jc w:val="both"/>
-        <w:rPr>
-          <w:color w:val="000000"/>
-          <w:szCs w:val="24"/>
-          <w:lang w:eastAsia="zh-CN"/>
-        </w:rPr>
-      </w:pPr>
+          <w:szCs w:val="24"/>
+          <w:lang w:eastAsia="zh-CN"/>
+        </w:rPr>
+        <w:t xml:space="preserve"> coupled depending on </w:t>
+      </w:r>
+      <w:r>
+        <w:rPr>
+          <w:szCs w:val="24"/>
+          <w:lang w:eastAsia="zh-CN"/>
+        </w:rPr>
+        <w:t xml:space="preserve">which terms in the residual </w:t>
+      </w:r>
+      <w:r>
+        <w:rPr>
+          <w:szCs w:val="24"/>
+          <w:lang w:eastAsia="zh-CN"/>
+        </w:rPr>
+        <w:t>equations</w:t>
+      </w:r>
+      <w:r>
+        <w:rPr>
+          <w:szCs w:val="24"/>
+          <w:lang w:eastAsia="zh-CN"/>
+        </w:rPr>
+        <w:t xml:space="preserve"> are lagged. </w:t>
+      </w:r>
     </w:p>
     <w:p>
       <w:pPr>
@@ -1442,394 +1114,7 @@
           <w:szCs w:val="22"/>
           <w:lang w:eastAsia="zh-CN"/>
         </w:rPr>
-        <w:t>thermal hydraulic, residual, J</w:t>
-      </w:r>
-      <w:r>
-        <w:rPr>
-          <w:szCs w:val="22"/>
-          <w:lang w:eastAsia="zh-CN"/>
-        </w:rPr>
-        <w:t xml:space="preserve">acobian, </w:t>
-      </w:r>
-      <w:r>
-        <w:rPr>
-          <w:szCs w:val="22"/>
-          <w:lang w:eastAsia="zh-CN"/>
-        </w:rPr>
-        <w:t xml:space="preserve">solid liquid </w:t>
-      </w:r>
-      <w:r>
-        <w:rPr>
-          <w:szCs w:val="22"/>
-          <w:lang w:eastAsia="zh-CN"/>
-        </w:rPr>
-        <w:t>coupling</w:t>
-      </w:r>
-      <w:r>
-        <w:rPr>
-          <w:szCs w:val="22"/>
-          <w:lang w:eastAsia="zh-CN"/>
-        </w:rPr>
-        <w:t>, COBRA-TF, PETSC</w:t>
-      </w:r>
-    </w:p>
-    <w:p>
-      <w:pPr>
-        <w:contextualSpacing/>
-        <w:jc w:val="both"/>
-        <w:rPr>
-          <w:color w:val="000000"/>
-          <w:szCs w:val="24"/>
-          <w:lang w:eastAsia="zh-CN"/>
-        </w:rPr>
-      </w:pPr>
-    </w:p>
-    <w:p>
-      <w:pPr>
-        <w:contextualSpacing/>
-        <w:jc w:val="both"/>
-        <w:rPr>
-          <w:color w:val="000000"/>
-          <w:szCs w:val="24"/>
-          <w:lang w:eastAsia="zh-CN"/>
-        </w:rPr>
-      </w:pPr>
-    </w:p>
-    <w:p>
-      <w:pPr>
-        <w:contextualSpacing/>
-        <w:jc w:val="both"/>
-        <w:rPr>
-          <w:color w:val="000000"/>
-          <w:szCs w:val="24"/>
-          <w:lang w:eastAsia="zh-CN"/>
-        </w:rPr>
-      </w:pPr>
-    </w:p>
-    <w:p>
-      <w:pPr>
-        <w:contextualSpacing/>
-        <w:jc w:val="both"/>
-        <w:rPr>
-          <w:color w:val="000000"/>
-          <w:szCs w:val="24"/>
-          <w:lang w:eastAsia="zh-CN"/>
-        </w:rPr>
-      </w:pPr>
-    </w:p>
-    <w:p>
-      <w:pPr>
-        <w:contextualSpacing/>
-        <w:jc w:val="both"/>
-        <w:rPr>
-          <w:color w:val="000000"/>
-          <w:szCs w:val="24"/>
-          <w:lang w:eastAsia="zh-CN"/>
-        </w:rPr>
-      </w:pPr>
-    </w:p>
-    <w:p>
-      <w:pPr>
-        <w:contextualSpacing/>
-        <w:jc w:val="both"/>
-        <w:rPr>
-          <w:color w:val="000000"/>
-          <w:szCs w:val="24"/>
-          <w:lang w:eastAsia="zh-CN"/>
-        </w:rPr>
-      </w:pPr>
-    </w:p>
-    <w:p>
-      <w:pPr>
-        <w:contextualSpacing/>
-        <w:jc w:val="both"/>
-        <w:rPr>
-          <w:color w:val="000000"/>
-          <w:szCs w:val="24"/>
-          <w:lang w:eastAsia="zh-CN"/>
-        </w:rPr>
-      </w:pPr>
-    </w:p>
-    <w:p>
-      <w:pPr>
-        <w:contextualSpacing/>
-        <w:jc w:val="both"/>
-        <w:rPr>
-          <w:color w:val="000000"/>
-          <w:szCs w:val="24"/>
-          <w:lang w:eastAsia="zh-CN"/>
-        </w:rPr>
-      </w:pPr>
-    </w:p>
-    <w:p>
-      <w:pPr>
-        <w:contextualSpacing/>
-        <w:jc w:val="both"/>
-        <w:rPr>
-          <w:color w:val="000000"/>
-          <w:szCs w:val="24"/>
-          <w:lang w:eastAsia="zh-CN"/>
-        </w:rPr>
-      </w:pPr>
-    </w:p>
-    <w:p>
-      <w:pPr>
-        <w:contextualSpacing/>
-        <w:jc w:val="both"/>
-        <w:rPr>
-          <w:color w:val="000000"/>
-          <w:szCs w:val="24"/>
-          <w:lang w:eastAsia="zh-CN"/>
-        </w:rPr>
-      </w:pPr>
-    </w:p>
-    <w:p>
-      <w:pPr>
-        <w:contextualSpacing/>
-        <w:jc w:val="both"/>
-        <w:rPr>
-          <w:color w:val="000000"/>
-          <w:szCs w:val="24"/>
-          <w:lang w:eastAsia="zh-CN"/>
-        </w:rPr>
-      </w:pPr>
-    </w:p>
-    <w:p>
-      <w:pPr>
-        <w:contextualSpacing/>
-        <w:jc w:val="both"/>
-        <w:rPr>
-          <w:color w:val="000000"/>
-          <w:szCs w:val="24"/>
-          <w:lang w:eastAsia="zh-CN"/>
-        </w:rPr>
-      </w:pPr>
-    </w:p>
-    <w:p>
-      <w:pPr>
-        <w:contextualSpacing/>
-        <w:jc w:val="both"/>
-        <w:rPr>
-          <w:color w:val="000000"/>
-          <w:szCs w:val="24"/>
-          <w:lang w:eastAsia="zh-CN"/>
-        </w:rPr>
-      </w:pPr>
-    </w:p>
-    <w:p>
-      <w:pPr>
-        <w:contextualSpacing/>
-        <w:jc w:val="both"/>
-        <w:rPr>
-          <w:color w:val="000000"/>
-          <w:szCs w:val="24"/>
-          <w:lang w:eastAsia="zh-CN"/>
-        </w:rPr>
-      </w:pPr>
-    </w:p>
-    <w:p>
-      <w:pPr>
-        <w:contextualSpacing/>
-        <w:jc w:val="both"/>
-        <w:rPr>
-          <w:color w:val="000000"/>
-          <w:szCs w:val="24"/>
-          <w:lang w:eastAsia="zh-CN"/>
-        </w:rPr>
-      </w:pPr>
-      <w:r>
-        <w:rPr>
-          <w:color w:val="000000"/>
-          <w:szCs w:val="24"/>
-          <w:lang w:eastAsia="zh-CN"/>
-        </w:rPr>
-        <w:t>A descriptive abstract should be placed here.  Information should be provided on the research motivation, background, objective, technical approach, and outcomes.  Please do not include figures and tables in the abstract.  The abstract should be about 250 to 400 words.  Limit the abstract to one page only.</w:t>
-      </w:r>
-    </w:p>
-    <w:p>
-      <w:pPr>
-        <w:contextualSpacing/>
-        <w:jc w:val="both"/>
-        <w:rPr>
-          <w:color w:val="000000"/>
-          <w:szCs w:val="24"/>
-          <w:lang w:eastAsia="zh-CN"/>
-        </w:rPr>
-      </w:pPr>
-    </w:p>
-    <w:p>
-      <w:pPr>
-        <w:contextualSpacing/>
-        <w:jc w:val="both"/>
-        <w:rPr>
-          <w:lang w:eastAsia="zh-CN"/>
-        </w:rPr>
-      </w:pPr>
-    </w:p>
-    <w:p>
-      <w:pPr>
-        <w:snapToGrid w:val="0"/>
-        <w:jc w:val="both"/>
-        <w:rPr>
-          <w:b/>
-          <w:bCs/>
-          <w:szCs w:val="22"/>
-          <w:lang w:eastAsia="zh-CN"/>
-        </w:rPr>
-      </w:pPr>
-    </w:p>
-    <w:p>
-      <w:pPr>
-        <w:snapToGrid w:val="0"/>
-        <w:jc w:val="both"/>
-        <w:rPr>
-          <w:b/>
-          <w:bCs/>
-          <w:szCs w:val="22"/>
-          <w:lang w:eastAsia="zh-CN"/>
-        </w:rPr>
-      </w:pPr>
-    </w:p>
-    <w:p>
-      <w:pPr>
-        <w:snapToGrid w:val="0"/>
-        <w:jc w:val="both"/>
-        <w:rPr>
-          <w:b/>
-          <w:bCs/>
-          <w:szCs w:val="22"/>
-          <w:lang w:eastAsia="zh-CN"/>
-        </w:rPr>
-      </w:pPr>
-    </w:p>
-    <w:p>
-      <w:pPr>
-        <w:snapToGrid w:val="0"/>
-        <w:jc w:val="both"/>
-        <w:rPr>
-          <w:b/>
-          <w:bCs/>
-          <w:szCs w:val="22"/>
-          <w:lang w:eastAsia="zh-CN"/>
-        </w:rPr>
-      </w:pPr>
-    </w:p>
-    <w:p>
-      <w:pPr>
-        <w:snapToGrid w:val="0"/>
-        <w:jc w:val="both"/>
-        <w:rPr>
-          <w:b/>
-          <w:bCs/>
-          <w:szCs w:val="22"/>
-          <w:lang w:eastAsia="zh-CN"/>
-        </w:rPr>
-      </w:pPr>
-    </w:p>
-    <w:p>
-      <w:pPr>
-        <w:snapToGrid w:val="0"/>
-        <w:jc w:val="both"/>
-      </w:pPr>
-      <w:r>
-        <w:rPr>
-          <w:b/>
-          <w:bCs/>
-          <w:szCs w:val="22"/>
-        </w:rPr>
-        <w:t>Keywords:</w:t>
-      </w:r>
-      <w:r>
-        <w:rPr>
-          <w:szCs w:val="22"/>
-        </w:rPr>
-        <w:t xml:space="preserve"> </w:t>
-      </w:r>
-      <w:r>
-        <w:rPr>
-          <w:szCs w:val="22"/>
-          <w:lang w:eastAsia="zh-CN"/>
-        </w:rPr>
-        <w:t>Four to five keywords here</w:t>
-      </w:r>
-      <w:r>
-        <w:rPr>
-          <w:rFonts w:hint="eastAsia"/>
-          <w:szCs w:val="22"/>
-          <w:lang w:eastAsia="zh-CN"/>
-        </w:rPr>
-        <w:t xml:space="preserve"> </w:t>
-      </w:r>
-      <w:r>
-        <w:rPr>
-          <w:szCs w:val="22"/>
-          <w:lang w:eastAsia="zh-CN"/>
-        </w:rPr>
-        <w:t>(</w:t>
-      </w:r>
-      <w:r>
-        <w:rPr>
-          <w:rFonts w:hint="eastAsia"/>
-          <w:szCs w:val="22"/>
-          <w:lang w:eastAsia="zh-CN"/>
-        </w:rPr>
-        <w:t xml:space="preserve">For example: </w:t>
-      </w:r>
-      <w:r>
-        <w:rPr>
-          <w:rFonts w:hint="eastAsia"/>
-          <w:szCs w:val="22"/>
-          <w:lang w:eastAsia="zh-CN"/>
-        </w:rPr>
-        <w:t>Flow regime transition</w:t>
-      </w:r>
-      <w:r>
-        <w:rPr>
-          <w:szCs w:val="22"/>
-        </w:rPr>
-        <w:t xml:space="preserve">, </w:t>
-      </w:r>
-      <w:r>
-        <w:rPr>
-          <w:rFonts w:hint="eastAsia"/>
-          <w:szCs w:val="22"/>
-          <w:lang w:eastAsia="zh-CN"/>
-        </w:rPr>
-        <w:t>two-fluid model</w:t>
-      </w:r>
-      <w:r>
-        <w:rPr>
-          <w:szCs w:val="22"/>
-        </w:rPr>
-        <w:t xml:space="preserve">, </w:t>
-      </w:r>
-      <w:r>
-        <w:rPr>
-          <w:szCs w:val="22"/>
-          <w:lang w:eastAsia="zh-CN"/>
-        </w:rPr>
-        <w:t>turbulence</w:t>
-      </w:r>
-      <w:r>
-        <w:rPr>
-          <w:szCs w:val="22"/>
-        </w:rPr>
-        <w:t>,</w:t>
-      </w:r>
-      <w:r>
-        <w:rPr>
-          <w:rFonts w:hint="eastAsia"/>
-          <w:szCs w:val="22"/>
-          <w:lang w:eastAsia="zh-CN"/>
-        </w:rPr>
-        <w:t xml:space="preserve"> </w:t>
-      </w:r>
-      <w:r>
-        <w:rPr>
-          <w:szCs w:val="22"/>
-          <w:lang w:eastAsia="zh-CN"/>
-        </w:rPr>
-        <w:t>void fraction)</w:t>
+        <w:t>thermal hydraulic, residual, Jacobian, solid liquid coupling, COBRA-TF, PETSC</w:t>
       </w:r>
     </w:p>
     <w:sectPr>
@@ -3995,7 +3280,7 @@
 </file>
 
 <file path=customXml/itemProps1.xml><?xml version="1.0" encoding="utf-8"?>
-<ds:datastoreItem xmlns:ds="http://schemas.openxmlformats.org/officeDocument/2006/customXml" ds:itemID="{AE8FE1B4-BF01-8548-9C52-63DBD5BCACD6}">
+<ds:datastoreItem xmlns:ds="http://schemas.openxmlformats.org/officeDocument/2006/customXml" ds:itemID="{BE33D60B-AECE-2740-B73C-B9F456A9A22F}">
   <ds:schemaRefs>
     <ds:schemaRef ds:uri="http://schemas.openxmlformats.org/officeDocument/2006/bibliography"/>
   </ds:schemaRefs>

</xml_diff>

<commit_message>
Trimmed down some of the fat, and added a sentence about running problems.
</commit_message>
<xml_diff>
--- a/ChrisDances_Abstract.docx
+++ b/ChrisDances_Abstract.docx
@@ -179,19 +179,11 @@
         </w:rPr>
         <w:t xml:space="preserve"> </w:t>
       </w:r>
-      <w:proofErr w:type="spellStart"/>
-      <w:r>
-        <w:rPr>
-          <w:szCs w:val="24"/>
-        </w:rPr>
-        <w:t>Reber</w:t>
-      </w:r>
-      <w:proofErr w:type="spellEnd"/>
-      <w:r>
-        <w:rPr>
-          <w:szCs w:val="24"/>
-        </w:rPr>
-        <w:t xml:space="preserve"> Building</w:t>
+      <w:r>
+        <w:rPr>
+          <w:szCs w:val="24"/>
+        </w:rPr>
+        <w:t>Reber Building</w:t>
       </w:r>
       <w:r>
         <w:rPr>
@@ -267,13 +259,8 @@
         <w:t xml:space="preserve"> </w:t>
       </w:r>
       <w:r>
-        <w:t xml:space="preserve">Computer Science Research Institute, Sandia National Labs, 1450 Innovation Parkway, Albuquerque, NM 87123, </w:t>
-      </w:r>
-      <w:proofErr w:type="gramStart"/>
-      <w:r>
-        <w:t>USA</w:t>
-      </w:r>
-      <w:proofErr w:type="gramEnd"/>
+        <w:t>Computer Science Research Institute, Sandia National Labs, 1450 Innovation Parkway, Albuquerque, NM 87123, USA</w:t>
+      </w:r>
     </w:p>
     <w:p>
       <w:pPr>
@@ -619,27 +606,6 @@
           <w:szCs w:val="24"/>
           <w:lang w:eastAsia="zh-CN"/>
         </w:rPr>
-        <w:t xml:space="preserve">The implicit solution of the code allows for greater accuracy, but also for increased computational speed. The transient terms in the conservation equations to zero, allowing for an exact solution of steady state conditions without the need to run a </w:t>
-      </w:r>
-      <w:r>
-        <w:rPr>
-          <w:szCs w:val="24"/>
-          <w:lang w:eastAsia="zh-CN"/>
-        </w:rPr>
-        <w:t xml:space="preserve">pseudo </w:t>
-      </w:r>
-      <w:r>
-        <w:rPr>
-          <w:szCs w:val="24"/>
-          <w:lang w:eastAsia="zh-CN"/>
-        </w:rPr>
-        <w:t xml:space="preserve">transient. </w:t>
-      </w:r>
-      <w:r>
-        <w:rPr>
-          <w:szCs w:val="24"/>
-          <w:lang w:eastAsia="zh-CN"/>
-        </w:rPr>
         <w:t xml:space="preserve">This paper </w:t>
       </w:r>
       <w:r>
@@ -689,8 +655,17 @@
           <w:szCs w:val="24"/>
           <w:lang w:eastAsia="zh-CN"/>
         </w:rPr>
-        <w:t xml:space="preserve">s into the residual formulation. </w:t>
-      </w:r>
+        <w:t>s</w:t>
+      </w:r>
+      <w:r>
+        <w:rPr>
+          <w:szCs w:val="24"/>
+          <w:lang w:eastAsia="zh-CN"/>
+        </w:rPr>
+        <w:t xml:space="preserve"> into the residual formulation. Some test problems were run that compare the original and residual versions of COBRA-TF, as well as demonstrate implicit coupling of the solid liquid equations.</w:t>
+      </w:r>
+      <w:bookmarkStart w:id="0" w:name="_GoBack"/>
+      <w:bookmarkEnd w:id="0"/>
     </w:p>
     <w:p>
       <w:pPr>
@@ -845,17 +820,8 @@
           <w:szCs w:val="24"/>
           <w:lang w:eastAsia="zh-CN"/>
         </w:rPr>
-        <w:t xml:space="preserve">1D </w:t>
-      </w:r>
-      <w:proofErr w:type="gramStart"/>
-      <w:r>
-        <w:rPr>
-          <w:szCs w:val="24"/>
-          <w:lang w:eastAsia="zh-CN"/>
-        </w:rPr>
-        <w:t>single phase</w:t>
-      </w:r>
-      <w:proofErr w:type="gramEnd"/>
+        <w:t>1D single phase</w:t>
+      </w:r>
       <w:r>
         <w:rPr>
           <w:szCs w:val="24"/>
@@ -1059,8 +1025,6 @@
         </w:rPr>
         <w:t>implicitly</w:t>
       </w:r>
-      <w:bookmarkStart w:id="0" w:name="_GoBack"/>
-      <w:bookmarkEnd w:id="0"/>
       <w:r>
         <w:rPr>
           <w:szCs w:val="24"/>
@@ -1087,8 +1051,26 @@
           <w:szCs w:val="24"/>
           <w:lang w:eastAsia="zh-CN"/>
         </w:rPr>
-        <w:t xml:space="preserve"> are lagged. </w:t>
-      </w:r>
+        <w:t xml:space="preserve"> </w:t>
+      </w:r>
+      <w:r>
+        <w:rPr>
+          <w:szCs w:val="24"/>
+          <w:lang w:eastAsia="zh-CN"/>
+        </w:rPr>
+        <w:t>are lagged.</w:t>
+      </w:r>
+    </w:p>
+    <w:p>
+      <w:pPr>
+        <w:widowControl w:val="0"/>
+        <w:overflowPunct/>
+        <w:textAlignment w:val="auto"/>
+        <w:rPr>
+          <w:szCs w:val="24"/>
+          <w:lang w:eastAsia="zh-CN"/>
+        </w:rPr>
+      </w:pPr>
     </w:p>
     <w:p>
       <w:pPr>
@@ -3280,7 +3262,7 @@
 </file>
 
 <file path=customXml/itemProps1.xml><?xml version="1.0" encoding="utf-8"?>
-<ds:datastoreItem xmlns:ds="http://schemas.openxmlformats.org/officeDocument/2006/customXml" ds:itemID="{BE33D60B-AECE-2740-B73C-B9F456A9A22F}">
+<ds:datastoreItem xmlns:ds="http://schemas.openxmlformats.org/officeDocument/2006/customXml" ds:itemID="{7EFA5316-FA6A-2447-AE08-B322F65E6F07}">
   <ds:schemaRefs>
     <ds:schemaRef ds:uri="http://schemas.openxmlformats.org/officeDocument/2006/bibliography"/>
   </ds:schemaRefs>

</xml_diff>